<commit_message>
chore: Proposal Update for Manufacturing Scenario
after carrying out tests on the different intel device offerings, in the Manufacturing Scenario jupyter notebook, a final hardware recommendation has been done in the proposal word document.
</commit_message>
<xml_diff>
--- a/ProjectThree/choose-the-right-hardware-proposal-template.docx
+++ b/ProjectThree/choose-the-right-hardware-proposal-template.docx
@@ -835,7 +835,7 @@
                 <w:color w:val="2e3d49"/>
                 <w:rtl w:val="0"/>
               </w:rPr>
-              <w:t xml:space="preserve">[TODO: Type your answer here]</w:t>
+              <w:t xml:space="preserve">5</w:t>
             </w:r>
             <w:r>
               <w:rPr>
@@ -907,7 +907,7 @@
                 <w:color w:val="2e3d49"/>
                 <w:rtl w:val="0"/>
               </w:rPr>
-              <w:t xml:space="preserve">[TODO: Type your answer here—choose from ]</w:t>
+              <w:t xml:space="preserve">FP16</w:t>
             </w:r>
             <w:r>
               <w:rPr>
@@ -970,14 +970,14 @@
         </w:rPr>
         <w:drawing>
           <wp:inline distB="114300" distT="114300" distL="114300" distR="114300">
-            <wp:extent cx="4629150" cy="3190875"/>
+            <wp:extent cx="3676650" cy="2533650"/>
             <wp:effectExtent b="0" l="0" r="0" t="0"/>
-            <wp:docPr id="5" name="image2.png"/>
+            <wp:docPr id="2" name="image4.png"/>
             <a:graphic>
               <a:graphicData uri="http://schemas.openxmlformats.org/drawingml/2006/picture">
                 <pic:pic>
                   <pic:nvPicPr>
-                    <pic:cNvPr id="0" name="image2.png"/>
+                    <pic:cNvPr id="0" name="image4.png"/>
                     <pic:cNvPicPr preferRelativeResize="0"/>
                   </pic:nvPicPr>
                   <pic:blipFill>
@@ -990,7 +990,7 @@
                   <pic:spPr>
                     <a:xfrm>
                       <a:off x="0" y="0"/>
-                      <a:ext cx="4629150" cy="3190875"/>
+                      <a:ext cx="3676650" cy="2533650"/>
                     </a:xfrm>
                     <a:prstGeom prst="rect"/>
                     <a:ln/>
@@ -1029,32 +1029,49 @@
     </w:p>
     <w:p>
       <w:pPr>
-        <w:spacing w:line="240" w:lineRule="auto"/>
+        <w:spacing w:after="200" w:line="240" w:lineRule="auto"/>
         <w:jc w:val="center"/>
         <w:rPr>
+          <w:b w:val="1"/>
           <w:i w:val="1"/>
           <w:color w:val="2e3d49"/>
         </w:rPr>
       </w:pPr>
       <w:r>
         <w:rPr>
+          <w:rtl w:val="0"/>
+        </w:rPr>
+      </w:r>
+    </w:p>
+    <w:p>
+      <w:pPr>
+        <w:spacing w:after="200" w:line="240" w:lineRule="auto"/>
+        <w:jc w:val="center"/>
+        <w:rPr>
           <w:i w:val="1"/>
           <w:color w:val="2e3d49"/>
         </w:rPr>
+      </w:pPr>
+      <w:r>
+        <w:rPr>
+          <w:b w:val="1"/>
+          <w:i w:val="1"/>
+          <w:color w:val="2e3d49"/>
+        </w:rPr>
         <w:drawing>
           <wp:inline distB="114300" distT="114300" distL="114300" distR="114300">
-            <wp:extent cx="4629150" cy="3190875"/>
+            <wp:extent cx="3676650" cy="2533650"/>
             <wp:effectExtent b="0" l="0" r="0" t="0"/>
-            <wp:docPr id="9" name="image2.png"/>
+            <wp:docPr id="9" name="image5.png"/>
             <a:graphic>
               <a:graphicData uri="http://schemas.openxmlformats.org/drawingml/2006/picture">
                 <pic:pic>
                   <pic:nvPicPr>
-                    <pic:cNvPr id="0" name="image2.png"/>
+                    <pic:cNvPr id="0" name="image5.png"/>
                     <pic:cNvPicPr preferRelativeResize="0"/>
                   </pic:nvPicPr>
                   <pic:blipFill>
-                    <a:blip r:embed="rId6"/>
+                    <a:blip r:embed="rId7"/>
                     <a:srcRect b="0" l="0" r="0" t="0"/>
                     <a:stretch>
                       <a:fillRect/>
@@ -1063,7 +1080,7 @@
                   <pic:spPr>
                     <a:xfrm>
                       <a:off x="0" y="0"/>
-                      <a:ext cx="4629150" cy="3190875"/>
+                      <a:ext cx="3676650" cy="2533650"/>
                     </a:xfrm>
                     <a:prstGeom prst="rect"/>
                     <a:ln/>
@@ -1085,53 +1102,162 @@
         <w:spacing w:after="200" w:line="240" w:lineRule="auto"/>
         <w:jc w:val="center"/>
         <w:rPr>
-          <w:i w:val="1"/>
-          <w:color w:val="2e3d49"/>
-        </w:rPr>
-      </w:pPr>
-      <w:r>
-        <w:rPr>
           <w:b w:val="1"/>
           <w:i w:val="1"/>
           <w:color w:val="2e3d49"/>
-          <w:rtl w:val="0"/>
-        </w:rPr>
-        <w:t xml:space="preserve">Inference Time</w:t>
-      </w:r>
-      <w:r>
-        <w:rPr>
-          <w:rtl w:val="0"/>
-        </w:rPr>
-      </w:r>
-    </w:p>
-    <w:p>
-      <w:pPr>
-        <w:spacing w:line="240" w:lineRule="auto"/>
-        <w:jc w:val="center"/>
-        <w:rPr>
+        </w:rPr>
+      </w:pPr>
+      <w:r>
+        <w:rPr>
+          <w:b w:val="1"/>
           <w:i w:val="1"/>
           <w:color w:val="2e3d49"/>
-        </w:rPr>
-      </w:pPr>
-      <w:r>
-        <w:rPr>
+          <w:rtl w:val="0"/>
+        </w:rPr>
+        <w:t xml:space="preserve">Inference Time</w:t>
+      </w:r>
+    </w:p>
+    <w:p>
+      <w:pPr>
+        <w:spacing w:after="200" w:line="240" w:lineRule="auto"/>
+        <w:jc w:val="center"/>
+        <w:rPr>
+          <w:b w:val="1"/>
           <w:i w:val="1"/>
           <w:color w:val="2e3d49"/>
         </w:rPr>
+      </w:pPr>
+      <w:r>
+        <w:rPr>
+          <w:rtl w:val="0"/>
+        </w:rPr>
+      </w:r>
+    </w:p>
+    <w:p>
+      <w:pPr>
+        <w:spacing w:after="200" w:line="240" w:lineRule="auto"/>
+        <w:jc w:val="center"/>
+        <w:rPr>
+          <w:b w:val="1"/>
+          <w:i w:val="1"/>
+          <w:color w:val="2e3d49"/>
+        </w:rPr>
+      </w:pPr>
+      <w:r>
+        <w:rPr>
+          <w:rtl w:val="0"/>
+        </w:rPr>
+      </w:r>
+    </w:p>
+    <w:p>
+      <w:pPr>
+        <w:spacing w:after="200" w:line="240" w:lineRule="auto"/>
+        <w:jc w:val="center"/>
+        <w:rPr>
+          <w:b w:val="1"/>
+          <w:i w:val="1"/>
+          <w:color w:val="2e3d49"/>
+        </w:rPr>
+      </w:pPr>
+      <w:r>
+        <w:rPr>
+          <w:rtl w:val="0"/>
+        </w:rPr>
+      </w:r>
+    </w:p>
+    <w:p>
+      <w:pPr>
+        <w:spacing w:after="200" w:line="240" w:lineRule="auto"/>
+        <w:jc w:val="center"/>
+        <w:rPr>
+          <w:b w:val="1"/>
+          <w:i w:val="1"/>
+          <w:color w:val="2e3d49"/>
+        </w:rPr>
+      </w:pPr>
+      <w:r>
+        <w:rPr>
+          <w:rtl w:val="0"/>
+        </w:rPr>
+      </w:r>
+    </w:p>
+    <w:p>
+      <w:pPr>
+        <w:spacing w:after="200" w:line="240" w:lineRule="auto"/>
+        <w:jc w:val="center"/>
+        <w:rPr>
+          <w:b w:val="1"/>
+          <w:i w:val="1"/>
+          <w:color w:val="2e3d49"/>
+        </w:rPr>
+      </w:pPr>
+      <w:r>
+        <w:rPr>
+          <w:rtl w:val="0"/>
+        </w:rPr>
+      </w:r>
+    </w:p>
+    <w:p>
+      <w:pPr>
+        <w:spacing w:after="200" w:line="240" w:lineRule="auto"/>
+        <w:jc w:val="center"/>
+        <w:rPr>
+          <w:b w:val="1"/>
+          <w:i w:val="1"/>
+          <w:color w:val="2e3d49"/>
+        </w:rPr>
+      </w:pPr>
+      <w:r>
+        <w:rPr>
+          <w:rtl w:val="0"/>
+        </w:rPr>
+      </w:r>
+    </w:p>
+    <w:p>
+      <w:pPr>
+        <w:spacing w:after="200" w:line="240" w:lineRule="auto"/>
+        <w:jc w:val="center"/>
+        <w:rPr>
+          <w:b w:val="1"/>
+          <w:i w:val="1"/>
+          <w:color w:val="2e3d49"/>
+        </w:rPr>
+      </w:pPr>
+      <w:r>
+        <w:rPr>
+          <w:rtl w:val="0"/>
+        </w:rPr>
+      </w:r>
+    </w:p>
+    <w:p>
+      <w:pPr>
+        <w:spacing w:after="200" w:line="240" w:lineRule="auto"/>
+        <w:jc w:val="center"/>
+        <w:rPr>
+          <w:i w:val="1"/>
+          <w:color w:val="2e3d49"/>
+        </w:rPr>
+      </w:pPr>
+      <w:r>
+        <w:rPr>
+          <w:b w:val="1"/>
+          <w:i w:val="1"/>
+          <w:color w:val="2e3d49"/>
+        </w:rPr>
         <w:drawing>
           <wp:inline distB="114300" distT="114300" distL="114300" distR="114300">
-            <wp:extent cx="4629150" cy="3190875"/>
+            <wp:extent cx="3676650" cy="2533650"/>
             <wp:effectExtent b="0" l="0" r="0" t="0"/>
-            <wp:docPr id="6" name="image2.png"/>
+            <wp:docPr id="1" name="image3.png"/>
             <a:graphic>
               <a:graphicData uri="http://schemas.openxmlformats.org/drawingml/2006/picture">
                 <pic:pic>
                   <pic:nvPicPr>
-                    <pic:cNvPr id="0" name="image2.png"/>
+                    <pic:cNvPr id="0" name="image3.png"/>
                     <pic:cNvPicPr preferRelativeResize="0"/>
                   </pic:nvPicPr>
                   <pic:blipFill>
-                    <a:blip r:embed="rId6"/>
+                    <a:blip r:embed="rId8"/>
                     <a:srcRect b="0" l="0" r="0" t="0"/>
                     <a:stretch>
                       <a:fillRect/>
@@ -1140,7 +1266,7 @@
                   <pic:spPr>
                     <a:xfrm>
                       <a:off x="0" y="0"/>
-                      <a:ext cx="4629150" cy="3190875"/>
+                      <a:ext cx="3676650" cy="2533650"/>
                     </a:xfrm>
                     <a:prstGeom prst="rect"/>
                     <a:ln/>
@@ -1308,7 +1434,270 @@
                 <w:color w:val="2e3d49"/>
                 <w:rtl w:val="0"/>
               </w:rPr>
-              <w:t xml:space="preserve">[TODO: Type your answer here]</w:t>
+              <w:t xml:space="preserve">Mr. Vishwas requirements included</w:t>
+            </w:r>
+          </w:p>
+          <w:p>
+            <w:pPr>
+              <w:spacing w:line="240" w:lineRule="auto"/>
+              <w:rPr>
+                <w:i w:val="1"/>
+                <w:color w:val="2e3d49"/>
+              </w:rPr>
+            </w:pPr>
+            <w:r>
+              <w:rPr>
+                <w:rtl w:val="0"/>
+              </w:rPr>
+            </w:r>
+          </w:p>
+          <w:p>
+            <w:pPr>
+              <w:numPr>
+                <w:ilvl w:val="0"/>
+                <w:numId w:val="2"/>
+              </w:numPr>
+              <w:spacing w:line="240" w:lineRule="auto"/>
+              <w:ind w:left="720" w:hanging="360"/>
+              <w:rPr>
+                <w:i w:val="1"/>
+                <w:color w:val="2e3d49"/>
+                <w:u w:val="none"/>
+              </w:rPr>
+            </w:pPr>
+            <w:r>
+              <w:rPr>
+                <w:i w:val="1"/>
+                <w:color w:val="2e3d49"/>
+                <w:rtl w:val="0"/>
+              </w:rPr>
+              <w:t xml:space="preserve">The client’s production floor runs 24 hours a day and packaging continues non stop.</w:t>
+            </w:r>
+          </w:p>
+          <w:p>
+            <w:pPr>
+              <w:numPr>
+                <w:ilvl w:val="0"/>
+                <w:numId w:val="2"/>
+              </w:numPr>
+              <w:spacing w:line="240" w:lineRule="auto"/>
+              <w:ind w:left="720" w:hanging="360"/>
+              <w:rPr>
+                <w:i w:val="1"/>
+                <w:color w:val="2e3d49"/>
+                <w:u w:val="none"/>
+              </w:rPr>
+            </w:pPr>
+            <w:r>
+              <w:rPr>
+                <w:i w:val="1"/>
+                <w:color w:val="2e3d49"/>
+                <w:rtl w:val="0"/>
+              </w:rPr>
+              <w:t xml:space="preserve">The client would like a solution that can be repurposed so as to solve two problems</w:t>
+            </w:r>
+          </w:p>
+          <w:p>
+            <w:pPr>
+              <w:numPr>
+                <w:ilvl w:val="0"/>
+                <w:numId w:val="2"/>
+              </w:numPr>
+              <w:spacing w:line="240" w:lineRule="auto"/>
+              <w:ind w:left="720" w:hanging="360"/>
+              <w:rPr>
+                <w:i w:val="1"/>
+                <w:color w:val="2e3d49"/>
+                <w:u w:val="none"/>
+              </w:rPr>
+            </w:pPr>
+            <w:r>
+              <w:rPr>
+                <w:i w:val="1"/>
+                <w:color w:val="2e3d49"/>
+                <w:rtl w:val="0"/>
+              </w:rPr>
+              <w:t xml:space="preserve">The client would like the system to last 5 to 10 years after installation</w:t>
+            </w:r>
+          </w:p>
+          <w:p>
+            <w:pPr>
+              <w:spacing w:line="240" w:lineRule="auto"/>
+              <w:ind w:left="720" w:firstLine="0"/>
+              <w:rPr>
+                <w:i w:val="1"/>
+                <w:color w:val="2e3d49"/>
+              </w:rPr>
+            </w:pPr>
+            <w:r>
+              <w:rPr>
+                <w:rtl w:val="0"/>
+              </w:rPr>
+            </w:r>
+          </w:p>
+          <w:p>
+            <w:pPr>
+              <w:spacing w:line="240" w:lineRule="auto"/>
+              <w:rPr>
+                <w:i w:val="1"/>
+                <w:color w:val="2e3d49"/>
+              </w:rPr>
+            </w:pPr>
+            <w:r>
+              <w:rPr>
+                <w:i w:val="1"/>
+                <w:color w:val="2e3d49"/>
+                <w:rtl w:val="0"/>
+              </w:rPr>
+              <w:t xml:space="preserve">and since the company has plenty of revenue to install a quality system we matched up the requirements with the best device to serve them. An FPGA.</w:t>
+            </w:r>
+          </w:p>
+          <w:p>
+            <w:pPr>
+              <w:spacing w:line="240" w:lineRule="auto"/>
+              <w:rPr>
+                <w:i w:val="1"/>
+                <w:color w:val="2e3d49"/>
+              </w:rPr>
+            </w:pPr>
+            <w:r>
+              <w:rPr>
+                <w:rtl w:val="0"/>
+              </w:rPr>
+            </w:r>
+          </w:p>
+          <w:p>
+            <w:pPr>
+              <w:spacing w:line="240" w:lineRule="auto"/>
+              <w:rPr>
+                <w:i w:val="1"/>
+                <w:color w:val="2e3d49"/>
+              </w:rPr>
+            </w:pPr>
+            <w:r>
+              <w:rPr>
+                <w:i w:val="1"/>
+                <w:color w:val="2e3d49"/>
+                <w:rtl w:val="0"/>
+              </w:rPr>
+              <w:t xml:space="preserve">After running tests on the various intel device offerings the following results have been obtained;</w:t>
+            </w:r>
+          </w:p>
+          <w:p>
+            <w:pPr>
+              <w:numPr>
+                <w:ilvl w:val="0"/>
+                <w:numId w:val="1"/>
+              </w:numPr>
+              <w:spacing w:line="240" w:lineRule="auto"/>
+              <w:ind w:left="720" w:hanging="360"/>
+              <w:rPr>
+                <w:i w:val="1"/>
+                <w:color w:val="2e3d49"/>
+                <w:u w:val="none"/>
+              </w:rPr>
+            </w:pPr>
+            <w:r>
+              <w:rPr>
+                <w:i w:val="1"/>
+                <w:color w:val="2e3d49"/>
+                <w:rtl w:val="0"/>
+              </w:rPr>
+              <w:t xml:space="preserve">Model load time (seconds): the FPGA device came in a distant third (approx 30 seconds in model load time )after VPU (approx 3 seconds) and CPU (approx 2 seconds).</w:t>
+            </w:r>
+          </w:p>
+          <w:p>
+            <w:pPr>
+              <w:numPr>
+                <w:ilvl w:val="0"/>
+                <w:numId w:val="1"/>
+              </w:numPr>
+              <w:spacing w:line="240" w:lineRule="auto"/>
+              <w:ind w:left="720" w:hanging="360"/>
+              <w:rPr>
+                <w:i w:val="1"/>
+                <w:color w:val="2e3d49"/>
+                <w:u w:val="none"/>
+              </w:rPr>
+            </w:pPr>
+            <w:r>
+              <w:rPr>
+                <w:i w:val="1"/>
+                <w:color w:val="2e3d49"/>
+                <w:rtl w:val="0"/>
+              </w:rPr>
+              <w:t xml:space="preserve">Total Inference time (seconds): the FPGA device took the least amount of time to perform inference among all the tested devices.</w:t>
+            </w:r>
+          </w:p>
+          <w:p>
+            <w:pPr>
+              <w:numPr>
+                <w:ilvl w:val="0"/>
+                <w:numId w:val="1"/>
+              </w:numPr>
+              <w:spacing w:line="240" w:lineRule="auto"/>
+              <w:ind w:left="720" w:hanging="360"/>
+              <w:rPr>
+                <w:i w:val="1"/>
+                <w:color w:val="2e3d49"/>
+                <w:u w:val="none"/>
+              </w:rPr>
+            </w:pPr>
+            <w:r>
+              <w:rPr>
+                <w:i w:val="1"/>
+                <w:color w:val="2e3d49"/>
+                <w:rtl w:val="0"/>
+              </w:rPr>
+              <w:t xml:space="preserve">Frames Per Second (fps): the FPGA device had a higher count of frames per second (approx 30 fps) than any other device tested.</w:t>
+            </w:r>
+          </w:p>
+          <w:p>
+            <w:pPr>
+              <w:spacing w:line="240" w:lineRule="auto"/>
+              <w:rPr>
+                <w:i w:val="1"/>
+                <w:color w:val="2e3d49"/>
+              </w:rPr>
+            </w:pPr>
+            <w:r>
+              <w:rPr>
+                <w:rtl w:val="0"/>
+              </w:rPr>
+            </w:r>
+          </w:p>
+          <w:p>
+            <w:pPr>
+              <w:spacing w:line="240" w:lineRule="auto"/>
+              <w:rPr>
+                <w:i w:val="1"/>
+                <w:color w:val="2e3d49"/>
+              </w:rPr>
+            </w:pPr>
+            <w:r>
+              <w:rPr>
+                <w:i w:val="1"/>
+                <w:color w:val="2e3d49"/>
+                <w:rtl w:val="0"/>
+              </w:rPr>
+              <w:t xml:space="preserve">Whereas the CPU &amp; VPU outdid the FPGA in model load time, they did not test as efficient in the rest of the metrics. Also, CPU and VPU cannot be repurposed, and are not as robust and flexible as FPGA.</w:t>
+            </w:r>
+          </w:p>
+          <w:p>
+            <w:pPr>
+              <w:spacing w:line="240" w:lineRule="auto"/>
+              <w:rPr>
+                <w:i w:val="1"/>
+                <w:color w:val="2e3d49"/>
+              </w:rPr>
+            </w:pPr>
+            <w:r>
+              <w:rPr>
+                <w:i w:val="1"/>
+                <w:color w:val="2e3d49"/>
+                <w:rtl w:val="0"/>
+              </w:rPr>
+              <w:t xml:space="preserve">Overall, the FPGA proves to be the best device in the test. Out of the 3 metrics it was consistent in two, and also meets the client’s requirements and budget.</w:t>
             </w:r>
           </w:p>
         </w:tc>
@@ -2203,16 +2592,16 @@
           <wp:inline distB="114300" distT="114300" distL="114300" distR="114300">
             <wp:extent cx="4629150" cy="3190875"/>
             <wp:effectExtent b="0" l="0" r="0" t="0"/>
-            <wp:docPr id="8" name="image2.png"/>
+            <wp:docPr id="5" name="image1.png"/>
             <a:graphic>
               <a:graphicData uri="http://schemas.openxmlformats.org/drawingml/2006/picture">
                 <pic:pic>
                   <pic:nvPicPr>
-                    <pic:cNvPr id="0" name="image2.png"/>
+                    <pic:cNvPr id="0" name="image1.png"/>
                     <pic:cNvPicPr preferRelativeResize="0"/>
                   </pic:nvPicPr>
                   <pic:blipFill>
-                    <a:blip r:embed="rId6"/>
+                    <a:blip r:embed="rId9"/>
                     <a:srcRect b="0" l="0" r="0" t="0"/>
                     <a:stretch>
                       <a:fillRect/>
@@ -2276,16 +2665,16 @@
           <wp:inline distB="114300" distT="114300" distL="114300" distR="114300">
             <wp:extent cx="4629150" cy="3190875"/>
             <wp:effectExtent b="0" l="0" r="0" t="0"/>
-            <wp:docPr id="1" name="image2.png"/>
+            <wp:docPr id="7" name="image1.png"/>
             <a:graphic>
               <a:graphicData uri="http://schemas.openxmlformats.org/drawingml/2006/picture">
                 <pic:pic>
                   <pic:nvPicPr>
-                    <pic:cNvPr id="0" name="image2.png"/>
+                    <pic:cNvPr id="0" name="image1.png"/>
                     <pic:cNvPicPr preferRelativeResize="0"/>
                   </pic:nvPicPr>
                   <pic:blipFill>
-                    <a:blip r:embed="rId6"/>
+                    <a:blip r:embed="rId9"/>
                     <a:srcRect b="0" l="0" r="0" t="0"/>
                     <a:stretch>
                       <a:fillRect/>
@@ -2353,16 +2742,16 @@
           <wp:inline distB="114300" distT="114300" distL="114300" distR="114300">
             <wp:extent cx="4629150" cy="3190875"/>
             <wp:effectExtent b="0" l="0" r="0" t="0"/>
-            <wp:docPr id="7" name="image2.png"/>
+            <wp:docPr id="4" name="image1.png"/>
             <a:graphic>
               <a:graphicData uri="http://schemas.openxmlformats.org/drawingml/2006/picture">
                 <pic:pic>
                   <pic:nvPicPr>
-                    <pic:cNvPr id="0" name="image2.png"/>
+                    <pic:cNvPr id="0" name="image1.png"/>
                     <pic:cNvPicPr preferRelativeResize="0"/>
                   </pic:nvPicPr>
                   <pic:blipFill>
-                    <a:blip r:embed="rId6"/>
+                    <a:blip r:embed="rId9"/>
                     <a:srcRect b="0" l="0" r="0" t="0"/>
                     <a:stretch>
                       <a:fillRect/>
@@ -3456,16 +3845,16 @@
           <wp:inline distB="114300" distT="114300" distL="114300" distR="114300">
             <wp:extent cx="4629150" cy="3190875"/>
             <wp:effectExtent b="0" l="0" r="0" t="0"/>
-            <wp:docPr id="2" name="image2.png"/>
+            <wp:docPr id="8" name="image1.png"/>
             <a:graphic>
               <a:graphicData uri="http://schemas.openxmlformats.org/drawingml/2006/picture">
                 <pic:pic>
                   <pic:nvPicPr>
-                    <pic:cNvPr id="0" name="image2.png"/>
+                    <pic:cNvPr id="0" name="image1.png"/>
                     <pic:cNvPicPr preferRelativeResize="0"/>
                   </pic:nvPicPr>
                   <pic:blipFill>
-                    <a:blip r:embed="rId6"/>
+                    <a:blip r:embed="rId9"/>
                     <a:srcRect b="0" l="0" r="0" t="0"/>
                     <a:stretch>
                       <a:fillRect/>
@@ -3529,16 +3918,16 @@
           <wp:inline distB="114300" distT="114300" distL="114300" distR="114300">
             <wp:extent cx="4629150" cy="3190875"/>
             <wp:effectExtent b="0" l="0" r="0" t="0"/>
-            <wp:docPr id="4" name="image2.png"/>
+            <wp:docPr id="3" name="image1.png"/>
             <a:graphic>
               <a:graphicData uri="http://schemas.openxmlformats.org/drawingml/2006/picture">
                 <pic:pic>
                   <pic:nvPicPr>
-                    <pic:cNvPr id="0" name="image2.png"/>
+                    <pic:cNvPr id="0" name="image1.png"/>
                     <pic:cNvPicPr preferRelativeResize="0"/>
                   </pic:nvPicPr>
                   <pic:blipFill>
-                    <a:blip r:embed="rId6"/>
+                    <a:blip r:embed="rId9"/>
                     <a:srcRect b="0" l="0" r="0" t="0"/>
                     <a:stretch>
                       <a:fillRect/>
@@ -3606,16 +3995,16 @@
           <wp:inline distB="114300" distT="114300" distL="114300" distR="114300">
             <wp:extent cx="4629150" cy="3190875"/>
             <wp:effectExtent b="0" l="0" r="0" t="0"/>
-            <wp:docPr id="10" name="image2.png"/>
+            <wp:docPr id="6" name="image1.png"/>
             <a:graphic>
               <a:graphicData uri="http://schemas.openxmlformats.org/drawingml/2006/picture">
                 <pic:pic>
                   <pic:nvPicPr>
-                    <pic:cNvPr id="0" name="image2.png"/>
+                    <pic:cNvPr id="0" name="image1.png"/>
                     <pic:cNvPicPr preferRelativeResize="0"/>
                   </pic:nvPicPr>
                   <pic:blipFill>
-                    <a:blip r:embed="rId6"/>
+                    <a:blip r:embed="rId9"/>
                     <a:srcRect b="0" l="0" r="0" t="0"/>
                     <a:stretch>
                       <a:fillRect/>
@@ -3807,8 +4196,8 @@
       </w:r>
     </w:p>
     <w:sectPr>
-      <w:headerReference r:id="rId7" w:type="default"/>
-      <w:footerReference r:id="rId8" w:type="default"/>
+      <w:headerReference r:id="rId10" w:type="default"/>
+      <w:footerReference r:id="rId11" w:type="default"/>
       <w:pgSz w:h="15840" w:w="12240"/>
       <w:pgMar w:bottom="576" w:top="576" w:left="576" w:right="576" w:header="0" w:footer="720"/>
       <w:pgNumType w:start="0"/>
@@ -3838,12 +4227,12 @@
         <wp:inline distB="114300" distT="114300" distL="114300" distR="114300">
           <wp:extent cx="1547813" cy="609093"/>
           <wp:effectExtent b="0" l="0" r="0" t="0"/>
-          <wp:docPr descr="120-white.png" id="3" name="image1.png"/>
+          <wp:docPr descr="120-white.png" id="10" name="image2.png"/>
           <a:graphic>
             <a:graphicData uri="http://schemas.openxmlformats.org/drawingml/2006/picture">
               <pic:pic>
                 <pic:nvPicPr>
-                  <pic:cNvPr descr="120-white.png" id="0" name="image1.png"/>
+                  <pic:cNvPr descr="120-white.png" id="0" name="image2.png"/>
                   <pic:cNvPicPr preferRelativeResize="0"/>
                 </pic:nvPicPr>
                 <pic:blipFill>
@@ -3905,7 +4294,234 @@
 </file>
 
 <file path=word/numbering.xml><?xml version="1.0" encoding="utf-8"?>
-<w:numbering xmlns:mc="http://schemas.openxmlformats.org/markup-compatibility/2006" xmlns:o="urn:schemas-microsoft-com:office:office" xmlns:r="http://schemas.openxmlformats.org/officeDocument/2006/relationships" xmlns:m="http://schemas.openxmlformats.org/officeDocument/2006/math" xmlns:v="urn:schemas-microsoft-com:vml" xmlns:wp="http://schemas.openxmlformats.org/drawingml/2006/wordprocessingDrawing" xmlns:w10="urn:schemas-microsoft-com:office:word" xmlns:w="http://schemas.openxmlformats.org/wordprocessingml/2006/main" xmlns:wne="http://schemas.microsoft.com/office/word/2006/wordml" xmlns:sl="http://schemas.openxmlformats.org/schemaLibrary/2006/main" xmlns:a="http://schemas.openxmlformats.org/drawingml/2006/main" xmlns:pic="http://schemas.openxmlformats.org/drawingml/2006/picture" xmlns:c="http://schemas.openxmlformats.org/drawingml/2006/chart" xmlns:lc="http://schemas.openxmlformats.org/drawingml/2006/lockedCanvas" xmlns:dgm="http://schemas.openxmlformats.org/drawingml/2006/diagram" xmlns:wps="http://schemas.microsoft.com/office/word/2010/wordprocessingShape" xmlns:wpg="http://schemas.microsoft.com/office/word/2010/wordprocessingGroup" xmlns:w14="http://schemas.microsoft.com/office/word/2010/wordml" xmlns:w15="http://schemas.microsoft.com/office/word/2012/wordml"/>
+<w:numbering xmlns:mc="http://schemas.openxmlformats.org/markup-compatibility/2006" xmlns:o="urn:schemas-microsoft-com:office:office" xmlns:r="http://schemas.openxmlformats.org/officeDocument/2006/relationships" xmlns:m="http://schemas.openxmlformats.org/officeDocument/2006/math" xmlns:v="urn:schemas-microsoft-com:vml" xmlns:wp="http://schemas.openxmlformats.org/drawingml/2006/wordprocessingDrawing" xmlns:w10="urn:schemas-microsoft-com:office:word" xmlns:w="http://schemas.openxmlformats.org/wordprocessingml/2006/main" xmlns:wne="http://schemas.microsoft.com/office/word/2006/wordml" xmlns:sl="http://schemas.openxmlformats.org/schemaLibrary/2006/main" xmlns:a="http://schemas.openxmlformats.org/drawingml/2006/main" xmlns:pic="http://schemas.openxmlformats.org/drawingml/2006/picture" xmlns:c="http://schemas.openxmlformats.org/drawingml/2006/chart" xmlns:lc="http://schemas.openxmlformats.org/drawingml/2006/lockedCanvas" xmlns:dgm="http://schemas.openxmlformats.org/drawingml/2006/diagram" xmlns:wps="http://schemas.microsoft.com/office/word/2010/wordprocessingShape" xmlns:wpg="http://schemas.microsoft.com/office/word/2010/wordprocessingGroup" xmlns:w14="http://schemas.microsoft.com/office/word/2010/wordml" xmlns:w15="http://schemas.microsoft.com/office/word/2012/wordml">
+  <w:abstractNum w:abstractNumId="1">
+    <w:lvl w:ilvl="0">
+      <w:start w:val="1"/>
+      <w:numFmt w:val="decimal"/>
+      <w:lvlText w:val="%1."/>
+      <w:lvlJc w:val="left"/>
+      <w:pPr>
+        <w:ind w:left="720" w:hanging="360"/>
+      </w:pPr>
+      <w:rPr>
+        <w:u w:val="none"/>
+      </w:rPr>
+    </w:lvl>
+    <w:lvl w:ilvl="1">
+      <w:start w:val="1"/>
+      <w:numFmt w:val="lowerLetter"/>
+      <w:lvlText w:val="%2."/>
+      <w:lvlJc w:val="left"/>
+      <w:pPr>
+        <w:ind w:left="1440" w:hanging="360"/>
+      </w:pPr>
+      <w:rPr>
+        <w:u w:val="none"/>
+      </w:rPr>
+    </w:lvl>
+    <w:lvl w:ilvl="2">
+      <w:start w:val="1"/>
+      <w:numFmt w:val="lowerRoman"/>
+      <w:lvlText w:val="%3."/>
+      <w:lvlJc w:val="right"/>
+      <w:pPr>
+        <w:ind w:left="2160" w:hanging="360"/>
+      </w:pPr>
+      <w:rPr>
+        <w:u w:val="none"/>
+      </w:rPr>
+    </w:lvl>
+    <w:lvl w:ilvl="3">
+      <w:start w:val="1"/>
+      <w:numFmt w:val="decimal"/>
+      <w:lvlText w:val="%4."/>
+      <w:lvlJc w:val="left"/>
+      <w:pPr>
+        <w:ind w:left="2880" w:hanging="360"/>
+      </w:pPr>
+      <w:rPr>
+        <w:u w:val="none"/>
+      </w:rPr>
+    </w:lvl>
+    <w:lvl w:ilvl="4">
+      <w:start w:val="1"/>
+      <w:numFmt w:val="lowerLetter"/>
+      <w:lvlText w:val="%5."/>
+      <w:lvlJc w:val="left"/>
+      <w:pPr>
+        <w:ind w:left="3600" w:hanging="360"/>
+      </w:pPr>
+      <w:rPr>
+        <w:u w:val="none"/>
+      </w:rPr>
+    </w:lvl>
+    <w:lvl w:ilvl="5">
+      <w:start w:val="1"/>
+      <w:numFmt w:val="lowerRoman"/>
+      <w:lvlText w:val="%6."/>
+      <w:lvlJc w:val="right"/>
+      <w:pPr>
+        <w:ind w:left="4320" w:hanging="360"/>
+      </w:pPr>
+      <w:rPr>
+        <w:u w:val="none"/>
+      </w:rPr>
+    </w:lvl>
+    <w:lvl w:ilvl="6">
+      <w:start w:val="1"/>
+      <w:numFmt w:val="decimal"/>
+      <w:lvlText w:val="%7."/>
+      <w:lvlJc w:val="left"/>
+      <w:pPr>
+        <w:ind w:left="5040" w:hanging="360"/>
+      </w:pPr>
+      <w:rPr>
+        <w:u w:val="none"/>
+      </w:rPr>
+    </w:lvl>
+    <w:lvl w:ilvl="7">
+      <w:start w:val="1"/>
+      <w:numFmt w:val="lowerLetter"/>
+      <w:lvlText w:val="%8."/>
+      <w:lvlJc w:val="left"/>
+      <w:pPr>
+        <w:ind w:left="5760" w:hanging="360"/>
+      </w:pPr>
+      <w:rPr>
+        <w:u w:val="none"/>
+      </w:rPr>
+    </w:lvl>
+    <w:lvl w:ilvl="8">
+      <w:start w:val="1"/>
+      <w:numFmt w:val="lowerRoman"/>
+      <w:lvlText w:val="%9."/>
+      <w:lvlJc w:val="right"/>
+      <w:pPr>
+        <w:ind w:left="6480" w:hanging="360"/>
+      </w:pPr>
+      <w:rPr>
+        <w:u w:val="none"/>
+      </w:rPr>
+    </w:lvl>
+  </w:abstractNum>
+  <w:abstractNum w:abstractNumId="2">
+    <w:lvl w:ilvl="0">
+      <w:start w:val="1"/>
+      <w:numFmt w:val="decimal"/>
+      <w:lvlText w:val="%1."/>
+      <w:lvlJc w:val="left"/>
+      <w:pPr>
+        <w:ind w:left="720" w:hanging="360"/>
+      </w:pPr>
+      <w:rPr>
+        <w:u w:val="none"/>
+      </w:rPr>
+    </w:lvl>
+    <w:lvl w:ilvl="1">
+      <w:start w:val="1"/>
+      <w:numFmt w:val="lowerLetter"/>
+      <w:lvlText w:val="%2."/>
+      <w:lvlJc w:val="left"/>
+      <w:pPr>
+        <w:ind w:left="1440" w:hanging="360"/>
+      </w:pPr>
+      <w:rPr>
+        <w:u w:val="none"/>
+      </w:rPr>
+    </w:lvl>
+    <w:lvl w:ilvl="2">
+      <w:start w:val="1"/>
+      <w:numFmt w:val="lowerRoman"/>
+      <w:lvlText w:val="%3."/>
+      <w:lvlJc w:val="right"/>
+      <w:pPr>
+        <w:ind w:left="2160" w:hanging="360"/>
+      </w:pPr>
+      <w:rPr>
+        <w:u w:val="none"/>
+      </w:rPr>
+    </w:lvl>
+    <w:lvl w:ilvl="3">
+      <w:start w:val="1"/>
+      <w:numFmt w:val="decimal"/>
+      <w:lvlText w:val="%4."/>
+      <w:lvlJc w:val="left"/>
+      <w:pPr>
+        <w:ind w:left="2880" w:hanging="360"/>
+      </w:pPr>
+      <w:rPr>
+        <w:u w:val="none"/>
+      </w:rPr>
+    </w:lvl>
+    <w:lvl w:ilvl="4">
+      <w:start w:val="1"/>
+      <w:numFmt w:val="lowerLetter"/>
+      <w:lvlText w:val="%5."/>
+      <w:lvlJc w:val="left"/>
+      <w:pPr>
+        <w:ind w:left="3600" w:hanging="360"/>
+      </w:pPr>
+      <w:rPr>
+        <w:u w:val="none"/>
+      </w:rPr>
+    </w:lvl>
+    <w:lvl w:ilvl="5">
+      <w:start w:val="1"/>
+      <w:numFmt w:val="lowerRoman"/>
+      <w:lvlText w:val="%6."/>
+      <w:lvlJc w:val="right"/>
+      <w:pPr>
+        <w:ind w:left="4320" w:hanging="360"/>
+      </w:pPr>
+      <w:rPr>
+        <w:u w:val="none"/>
+      </w:rPr>
+    </w:lvl>
+    <w:lvl w:ilvl="6">
+      <w:start w:val="1"/>
+      <w:numFmt w:val="decimal"/>
+      <w:lvlText w:val="%7."/>
+      <w:lvlJc w:val="left"/>
+      <w:pPr>
+        <w:ind w:left="5040" w:hanging="360"/>
+      </w:pPr>
+      <w:rPr>
+        <w:u w:val="none"/>
+      </w:rPr>
+    </w:lvl>
+    <w:lvl w:ilvl="7">
+      <w:start w:val="1"/>
+      <w:numFmt w:val="lowerLetter"/>
+      <w:lvlText w:val="%8."/>
+      <w:lvlJc w:val="left"/>
+      <w:pPr>
+        <w:ind w:left="5760" w:hanging="360"/>
+      </w:pPr>
+      <w:rPr>
+        <w:u w:val="none"/>
+      </w:rPr>
+    </w:lvl>
+    <w:lvl w:ilvl="8">
+      <w:start w:val="1"/>
+      <w:numFmt w:val="lowerRoman"/>
+      <w:lvlText w:val="%9."/>
+      <w:lvlJc w:val="right"/>
+      <w:pPr>
+        <w:ind w:left="6480" w:hanging="360"/>
+      </w:pPr>
+      <w:rPr>
+        <w:u w:val="none"/>
+      </w:rPr>
+    </w:lvl>
+  </w:abstractNum>
+  <w:num w:numId="1">
+    <w:abstractNumId w:val="1"/>
+  </w:num>
+  <w:num w:numId="2">
+    <w:abstractNumId w:val="2"/>
+  </w:num>
+</w:numbering>
 </file>
 
 <file path=word/styles.xml><?xml version="1.0" encoding="utf-8"?>

</xml_diff>

<commit_message>
chore: Proposal Update for Retail scenario
after carrying out tests on the different intel device offerings, in the Retail Scenario jupyter notebook, a final hardware recommendation has been done in the proposal word document.
</commit_message>
<xml_diff>
--- a/ProjectThree/choose-the-right-hardware-proposal-template.docx
+++ b/ProjectThree/choose-the-right-hardware-proposal-template.docx
@@ -972,12 +972,12 @@
           <wp:inline distB="114300" distT="114300" distL="114300" distR="114300">
             <wp:extent cx="3676650" cy="2533650"/>
             <wp:effectExtent b="0" l="0" r="0" t="0"/>
-            <wp:docPr id="2" name="image4.png"/>
+            <wp:docPr id="2" name="image8.png"/>
             <a:graphic>
               <a:graphicData uri="http://schemas.openxmlformats.org/drawingml/2006/picture">
                 <pic:pic>
                   <pic:nvPicPr>
-                    <pic:cNvPr id="0" name="image4.png"/>
+                    <pic:cNvPr id="0" name="image8.png"/>
                     <pic:cNvPicPr preferRelativeResize="0"/>
                   </pic:nvPicPr>
                   <pic:blipFill>
@@ -1062,12 +1062,12 @@
           <wp:inline distB="114300" distT="114300" distL="114300" distR="114300">
             <wp:extent cx="3676650" cy="2533650"/>
             <wp:effectExtent b="0" l="0" r="0" t="0"/>
-            <wp:docPr id="9" name="image5.png"/>
+            <wp:docPr id="9" name="image6.png"/>
             <a:graphic>
               <a:graphicData uri="http://schemas.openxmlformats.org/drawingml/2006/picture">
                 <pic:pic>
                   <pic:nvPicPr>
-                    <pic:cNvPr id="0" name="image5.png"/>
+                    <pic:cNvPr id="0" name="image6.png"/>
                     <pic:cNvPicPr preferRelativeResize="0"/>
                   </pic:nvPicPr>
                   <pic:blipFill>
@@ -1248,12 +1248,12 @@
           <wp:inline distB="114300" distT="114300" distL="114300" distR="114300">
             <wp:extent cx="3676650" cy="2533650"/>
             <wp:effectExtent b="0" l="0" r="0" t="0"/>
-            <wp:docPr id="1" name="image3.png"/>
+            <wp:docPr id="1" name="image7.png"/>
             <a:graphic>
               <a:graphicData uri="http://schemas.openxmlformats.org/drawingml/2006/picture">
                 <pic:pic>
                   <pic:nvPicPr>
-                    <pic:cNvPr id="0" name="image3.png"/>
+                    <pic:cNvPr id="0" name="image7.png"/>
                     <pic:cNvPicPr preferRelativeResize="0"/>
                   </pic:nvPicPr>
                   <pic:blipFill>
@@ -1430,6 +1430,29 @@
             </w:pPr>
             <w:r>
               <w:rPr>
+                <w:b w:val="1"/>
+                <w:i w:val="1"/>
+                <w:color w:val="2e3d49"/>
+                <w:rtl w:val="0"/>
+              </w:rPr>
+              <w:t xml:space="preserve">Recommendation: FPGA</w:t>
+            </w:r>
+            <w:r>
+              <w:rPr>
+                <w:rtl w:val="0"/>
+              </w:rPr>
+            </w:r>
+          </w:p>
+          <w:p>
+            <w:pPr>
+              <w:spacing w:line="240" w:lineRule="auto"/>
+              <w:rPr>
+                <w:i w:val="1"/>
+                <w:color w:val="2e3d49"/>
+              </w:rPr>
+            </w:pPr>
+            <w:r>
+              <w:rPr>
                 <w:i w:val="1"/>
                 <w:color w:val="2e3d49"/>
                 <w:rtl w:val="0"/>
@@ -1455,7 +1478,7 @@
             <w:pPr>
               <w:numPr>
                 <w:ilvl w:val="0"/>
-                <w:numId w:val="2"/>
+                <w:numId w:val="4"/>
               </w:numPr>
               <w:spacing w:line="240" w:lineRule="auto"/>
               <w:ind w:left="720" w:hanging="360"/>
@@ -1478,7 +1501,7 @@
             <w:pPr>
               <w:numPr>
                 <w:ilvl w:val="0"/>
-                <w:numId w:val="2"/>
+                <w:numId w:val="4"/>
               </w:numPr>
               <w:spacing w:line="240" w:lineRule="auto"/>
               <w:ind w:left="720" w:hanging="360"/>
@@ -1501,7 +1524,7 @@
             <w:pPr>
               <w:numPr>
                 <w:ilvl w:val="0"/>
-                <w:numId w:val="2"/>
+                <w:numId w:val="4"/>
               </w:numPr>
               <w:spacing w:line="240" w:lineRule="auto"/>
               <w:ind w:left="720" w:hanging="360"/>
@@ -2455,7 +2478,7 @@
                 <w:color w:val="2e3d49"/>
                 <w:rtl w:val="0"/>
               </w:rPr>
-              <w:t xml:space="preserve">[TODO: Type your answer here]</w:t>
+              <w:t xml:space="preserve">2</w:t>
             </w:r>
             <w:r>
               <w:rPr>
@@ -2527,7 +2550,7 @@
                 <w:color w:val="2e3d49"/>
                 <w:rtl w:val="0"/>
               </w:rPr>
-              <w:t xml:space="preserve">[TODO: Type your answer here—choose from ]</w:t>
+              <w:t xml:space="preserve">FP16</w:t>
             </w:r>
             <w:r>
               <w:rPr>
@@ -2576,28 +2599,28 @@
     </w:p>
     <w:p>
       <w:pPr>
-        <w:spacing w:line="240" w:lineRule="auto"/>
-        <w:jc w:val="center"/>
-        <w:rPr>
-          <w:i w:val="1"/>
-          <w:color w:val="2e3d49"/>
-        </w:rPr>
-      </w:pPr>
-      <w:r>
-        <w:rPr>
-          <w:i w:val="1"/>
-          <w:color w:val="2e3d49"/>
-        </w:rPr>
+        <w:rPr/>
+      </w:pPr>
+      <w:r>
+        <w:rPr>
+          <w:rtl w:val="0"/>
+        </w:rPr>
+        <w:tab/>
+        <w:tab/>
+        <w:tab/>
+      </w:r>
+      <w:r>
+        <w:rPr/>
         <w:drawing>
           <wp:inline distB="114300" distT="114300" distL="114300" distR="114300">
-            <wp:extent cx="4629150" cy="3190875"/>
+            <wp:extent cx="3676650" cy="2533650"/>
             <wp:effectExtent b="0" l="0" r="0" t="0"/>
-            <wp:docPr id="5" name="image1.png"/>
+            <wp:docPr id="5" name="image4.png"/>
             <a:graphic>
               <a:graphicData uri="http://schemas.openxmlformats.org/drawingml/2006/picture">
                 <pic:pic>
                   <pic:nvPicPr>
-                    <pic:cNvPr id="0" name="image1.png"/>
+                    <pic:cNvPr id="0" name="image4.png"/>
                     <pic:cNvPicPr preferRelativeResize="0"/>
                   </pic:nvPicPr>
                   <pic:blipFill>
@@ -2610,7 +2633,7 @@
                   <pic:spPr>
                     <a:xfrm>
                       <a:off x="0" y="0"/>
-                      <a:ext cx="4629150" cy="3190875"/>
+                      <a:ext cx="3676650" cy="2533650"/>
                     </a:xfrm>
                     <a:prstGeom prst="rect"/>
                     <a:ln/>
@@ -2629,6 +2652,21 @@
     </w:p>
     <w:p>
       <w:pPr>
+        <w:spacing w:line="240" w:lineRule="auto"/>
+        <w:jc w:val="center"/>
+        <w:rPr>
+          <w:i w:val="1"/>
+          <w:color w:val="2e3d49"/>
+        </w:rPr>
+      </w:pPr>
+      <w:r>
+        <w:rPr>
+          <w:rtl w:val="0"/>
+        </w:rPr>
+      </w:r>
+    </w:p>
+    <w:p>
+      <w:pPr>
         <w:spacing w:after="200" w:line="240" w:lineRule="auto"/>
         <w:jc w:val="center"/>
         <w:rPr>
@@ -2649,32 +2687,49 @@
     </w:p>
     <w:p>
       <w:pPr>
-        <w:spacing w:line="240" w:lineRule="auto"/>
+        <w:spacing w:after="200" w:line="240" w:lineRule="auto"/>
         <w:jc w:val="center"/>
         <w:rPr>
+          <w:b w:val="1"/>
           <w:i w:val="1"/>
           <w:color w:val="2e3d49"/>
         </w:rPr>
       </w:pPr>
       <w:r>
         <w:rPr>
+          <w:rtl w:val="0"/>
+        </w:rPr>
+      </w:r>
+    </w:p>
+    <w:p>
+      <w:pPr>
+        <w:spacing w:after="200" w:line="240" w:lineRule="auto"/>
+        <w:jc w:val="center"/>
+        <w:rPr>
           <w:i w:val="1"/>
           <w:color w:val="2e3d49"/>
         </w:rPr>
+      </w:pPr>
+      <w:r>
+        <w:rPr>
+          <w:b w:val="1"/>
+          <w:i w:val="1"/>
+          <w:color w:val="2e3d49"/>
+        </w:rPr>
         <w:drawing>
           <wp:inline distB="114300" distT="114300" distL="114300" distR="114300">
-            <wp:extent cx="4629150" cy="3190875"/>
+            <wp:extent cx="3676650" cy="2533650"/>
             <wp:effectExtent b="0" l="0" r="0" t="0"/>
-            <wp:docPr id="7" name="image1.png"/>
+            <wp:docPr id="3" name="image5.png"/>
             <a:graphic>
               <a:graphicData uri="http://schemas.openxmlformats.org/drawingml/2006/picture">
                 <pic:pic>
                   <pic:nvPicPr>
-                    <pic:cNvPr id="0" name="image1.png"/>
+                    <pic:cNvPr id="0" name="image5.png"/>
                     <pic:cNvPicPr preferRelativeResize="0"/>
                   </pic:nvPicPr>
                   <pic:blipFill>
-                    <a:blip r:embed="rId9"/>
+                    <a:blip r:embed="rId10"/>
                     <a:srcRect b="0" l="0" r="0" t="0"/>
                     <a:stretch>
                       <a:fillRect/>
@@ -2683,7 +2738,7 @@
                   <pic:spPr>
                     <a:xfrm>
                       <a:off x="0" y="0"/>
-                      <a:ext cx="4629150" cy="3190875"/>
+                      <a:ext cx="3676650" cy="2533650"/>
                     </a:xfrm>
                     <a:prstGeom prst="rect"/>
                     <a:ln/>
@@ -2705,53 +2760,50 @@
         <w:spacing w:after="200" w:line="240" w:lineRule="auto"/>
         <w:jc w:val="center"/>
         <w:rPr>
-          <w:i w:val="1"/>
-          <w:color w:val="2e3d49"/>
-        </w:rPr>
-      </w:pPr>
-      <w:r>
-        <w:rPr>
           <w:b w:val="1"/>
           <w:i w:val="1"/>
           <w:color w:val="2e3d49"/>
-          <w:rtl w:val="0"/>
-        </w:rPr>
-        <w:t xml:space="preserve">Inference Time</w:t>
-      </w:r>
-      <w:r>
-        <w:rPr>
-          <w:rtl w:val="0"/>
-        </w:rPr>
-      </w:r>
-    </w:p>
-    <w:p>
-      <w:pPr>
-        <w:spacing w:line="240" w:lineRule="auto"/>
-        <w:jc w:val="center"/>
-        <w:rPr>
+        </w:rPr>
+      </w:pPr>
+      <w:r>
+        <w:rPr>
+          <w:b w:val="1"/>
           <w:i w:val="1"/>
           <w:color w:val="2e3d49"/>
-        </w:rPr>
-      </w:pPr>
-      <w:r>
+          <w:rtl w:val="0"/>
+        </w:rPr>
+        <w:t xml:space="preserve">Inference Time</w:t>
+      </w:r>
+    </w:p>
+    <w:p>
+      <w:pPr>
+        <w:spacing w:after="200" w:line="240" w:lineRule="auto"/>
+        <w:jc w:val="center"/>
         <w:rPr>
           <w:i w:val="1"/>
           <w:color w:val="2e3d49"/>
         </w:rPr>
+      </w:pPr>
+      <w:r>
+        <w:rPr>
+          <w:b w:val="1"/>
+          <w:i w:val="1"/>
+          <w:color w:val="2e3d49"/>
+        </w:rPr>
         <w:drawing>
           <wp:inline distB="114300" distT="114300" distL="114300" distR="114300">
-            <wp:extent cx="4629150" cy="3190875"/>
+            <wp:extent cx="3676650" cy="2533650"/>
             <wp:effectExtent b="0" l="0" r="0" t="0"/>
-            <wp:docPr id="4" name="image1.png"/>
+            <wp:docPr id="7" name="image3.png"/>
             <a:graphic>
               <a:graphicData uri="http://schemas.openxmlformats.org/drawingml/2006/picture">
                 <pic:pic>
                   <pic:nvPicPr>
-                    <pic:cNvPr id="0" name="image1.png"/>
+                    <pic:cNvPr id="0" name="image3.png"/>
                     <pic:cNvPicPr preferRelativeResize="0"/>
                   </pic:nvPicPr>
                   <pic:blipFill>
-                    <a:blip r:embed="rId9"/>
+                    <a:blip r:embed="rId11"/>
                     <a:srcRect b="0" l="0" r="0" t="0"/>
                     <a:stretch>
                       <a:fillRect/>
@@ -2760,7 +2812,7 @@
                   <pic:spPr>
                     <a:xfrm>
                       <a:off x="0" y="0"/>
-                      <a:ext cx="4629150" cy="3190875"/>
+                      <a:ext cx="3676650" cy="2533650"/>
                     </a:xfrm>
                     <a:prstGeom prst="rect"/>
                     <a:ln/>
@@ -2919,11 +2971,271 @@
             </w:pPr>
             <w:r>
               <w:rPr>
-                <w:i w:val="1"/>
-                <w:color w:val="2e3d49"/>
-                <w:rtl w:val="0"/>
-              </w:rPr>
-              <w:t xml:space="preserve">[TODO: Type your answer here]</w:t>
+                <w:b w:val="1"/>
+                <w:i w:val="1"/>
+                <w:color w:val="2e3d49"/>
+                <w:rtl w:val="0"/>
+              </w:rPr>
+              <w:t xml:space="preserve">Recommendation: CPU and IGPU</w:t>
+            </w:r>
+            <w:r>
+              <w:rPr>
+                <w:rtl w:val="0"/>
+              </w:rPr>
+            </w:r>
+          </w:p>
+          <w:p>
+            <w:pPr>
+              <w:spacing w:line="240" w:lineRule="auto"/>
+              <w:rPr>
+                <w:i w:val="1"/>
+                <w:color w:val="2e3d49"/>
+              </w:rPr>
+            </w:pPr>
+            <w:r>
+              <w:rPr>
+                <w:i w:val="1"/>
+                <w:color w:val="2e3d49"/>
+                <w:rtl w:val="0"/>
+              </w:rPr>
+              <w:t xml:space="preserve">Mr. Lin requirements included;</w:t>
+            </w:r>
+          </w:p>
+          <w:p>
+            <w:pPr>
+              <w:spacing w:line="240" w:lineRule="auto"/>
+              <w:ind w:left="0" w:firstLine="0"/>
+              <w:rPr>
+                <w:i w:val="1"/>
+                <w:color w:val="2e3d49"/>
+              </w:rPr>
+            </w:pPr>
+            <w:r>
+              <w:rPr>
+                <w:rtl w:val="0"/>
+              </w:rPr>
+            </w:r>
+          </w:p>
+          <w:p>
+            <w:pPr>
+              <w:numPr>
+                <w:ilvl w:val="0"/>
+                <w:numId w:val="2"/>
+              </w:numPr>
+              <w:spacing w:line="240" w:lineRule="auto"/>
+              <w:ind w:left="720" w:hanging="360"/>
+              <w:rPr>
+                <w:i w:val="1"/>
+                <w:color w:val="2e3d49"/>
+                <w:u w:val="none"/>
+              </w:rPr>
+            </w:pPr>
+            <w:r>
+              <w:rPr>
+                <w:i w:val="1"/>
+                <w:color w:val="2e3d49"/>
+                <w:rtl w:val="0"/>
+              </w:rPr>
+              <w:t xml:space="preserve">The client does not have much money to invest in additional hardware therefore use of preexisting hardware (intel i7 core).</w:t>
+            </w:r>
+          </w:p>
+          <w:p>
+            <w:pPr>
+              <w:numPr>
+                <w:ilvl w:val="0"/>
+                <w:numId w:val="2"/>
+              </w:numPr>
+              <w:spacing w:line="240" w:lineRule="auto"/>
+              <w:ind w:left="720" w:hanging="360"/>
+              <w:rPr>
+                <w:i w:val="1"/>
+                <w:color w:val="2e3d49"/>
+                <w:u w:val="none"/>
+              </w:rPr>
+            </w:pPr>
+            <w:r>
+              <w:rPr>
+                <w:i w:val="1"/>
+                <w:color w:val="2e3d49"/>
+                <w:rtl w:val="0"/>
+              </w:rPr>
+              <w:t xml:space="preserve">The client wants to save on electric bill</w:t>
+            </w:r>
+          </w:p>
+          <w:p>
+            <w:pPr>
+              <w:spacing w:line="240" w:lineRule="auto"/>
+              <w:rPr>
+                <w:i w:val="1"/>
+                <w:color w:val="2e3d49"/>
+              </w:rPr>
+            </w:pPr>
+            <w:r>
+              <w:rPr>
+                <w:rtl w:val="0"/>
+              </w:rPr>
+            </w:r>
+          </w:p>
+          <w:p>
+            <w:pPr>
+              <w:spacing w:line="240" w:lineRule="auto"/>
+              <w:rPr>
+                <w:i w:val="1"/>
+                <w:color w:val="2e3d49"/>
+              </w:rPr>
+            </w:pPr>
+            <w:r>
+              <w:rPr>
+                <w:i w:val="1"/>
+                <w:color w:val="2e3d49"/>
+                <w:rtl w:val="0"/>
+              </w:rPr>
+              <w:t xml:space="preserve">This meant we had to work with pre-existing hardware especially, since the client did not have the budget to invest on additional hardware. The first proposal was an Intel CPU Device and has been tested as follows:</w:t>
+            </w:r>
+          </w:p>
+          <w:p>
+            <w:pPr>
+              <w:spacing w:line="240" w:lineRule="auto"/>
+              <w:rPr>
+                <w:i w:val="1"/>
+                <w:color w:val="2e3d49"/>
+              </w:rPr>
+            </w:pPr>
+            <w:r>
+              <w:rPr>
+                <w:rtl w:val="0"/>
+              </w:rPr>
+            </w:r>
+          </w:p>
+          <w:p>
+            <w:pPr>
+              <w:numPr>
+                <w:ilvl w:val="0"/>
+                <w:numId w:val="3"/>
+              </w:numPr>
+              <w:spacing w:line="240" w:lineRule="auto"/>
+              <w:ind w:left="720" w:hanging="360"/>
+              <w:rPr>
+                <w:i w:val="1"/>
+                <w:color w:val="2e3d49"/>
+                <w:u w:val="none"/>
+              </w:rPr>
+            </w:pPr>
+            <w:r>
+              <w:rPr>
+                <w:i w:val="1"/>
+                <w:color w:val="2e3d49"/>
+                <w:rtl w:val="0"/>
+              </w:rPr>
+              <w:t xml:space="preserve">Model load time (seconds): the Intel CPU device (approx 2 seconds of load time) ranks the best in the evaluation of this metric..</w:t>
+            </w:r>
+          </w:p>
+          <w:p>
+            <w:pPr>
+              <w:numPr>
+                <w:ilvl w:val="0"/>
+                <w:numId w:val="3"/>
+              </w:numPr>
+              <w:spacing w:line="240" w:lineRule="auto"/>
+              <w:ind w:left="720" w:hanging="360"/>
+              <w:rPr>
+                <w:i w:val="1"/>
+                <w:color w:val="2e3d49"/>
+                <w:u w:val="none"/>
+              </w:rPr>
+            </w:pPr>
+            <w:r>
+              <w:rPr>
+                <w:i w:val="1"/>
+                <w:color w:val="2e3d49"/>
+                <w:rtl w:val="0"/>
+              </w:rPr>
+              <w:t xml:space="preserve">Total Inference time (seconds): the Intel FPGA device took the least amount of time to perform inference among all the tested devices, followed by the Intel GPU device. The Intel CPU device was third among the four Intel device offerings.</w:t>
+            </w:r>
+          </w:p>
+          <w:p>
+            <w:pPr>
+              <w:numPr>
+                <w:ilvl w:val="0"/>
+                <w:numId w:val="3"/>
+              </w:numPr>
+              <w:spacing w:line="240" w:lineRule="auto"/>
+              <w:ind w:left="720" w:hanging="360"/>
+              <w:rPr>
+                <w:i w:val="1"/>
+                <w:color w:val="2e3d49"/>
+                <w:u w:val="none"/>
+              </w:rPr>
+            </w:pPr>
+            <w:r>
+              <w:rPr>
+                <w:i w:val="1"/>
+                <w:color w:val="2e3d49"/>
+                <w:rtl w:val="0"/>
+              </w:rPr>
+              <w:t xml:space="preserve">Frames Per Second (fps): the FPGA device had a higher count of frames per second (approx 30 fps) than any other device tested, followed closely by both the Intel GPU device and the Intel CPU devices.</w:t>
+            </w:r>
+          </w:p>
+          <w:p>
+            <w:pPr>
+              <w:spacing w:line="240" w:lineRule="auto"/>
+              <w:rPr>
+                <w:i w:val="1"/>
+                <w:color w:val="2e3d49"/>
+              </w:rPr>
+            </w:pPr>
+            <w:r>
+              <w:rPr>
+                <w:rtl w:val="0"/>
+              </w:rPr>
+            </w:r>
+          </w:p>
+          <w:p>
+            <w:pPr>
+              <w:spacing w:line="240" w:lineRule="auto"/>
+              <w:rPr>
+                <w:i w:val="1"/>
+                <w:color w:val="2e3d49"/>
+              </w:rPr>
+            </w:pPr>
+            <w:r>
+              <w:rPr>
+                <w:i w:val="1"/>
+                <w:color w:val="2e3d49"/>
+                <w:rtl w:val="0"/>
+              </w:rPr>
+              <w:t xml:space="preserve">Whereas the CPU outdid the rest of the devices in model load time, it still did not test as efficient in the rest of the metrics. The CPU best fits into the client’s requirements and budget, however, to make good use of  the preexisting Intel core i7 computers we will have to make use of the IGPU to improve the efficiency of the Edge AI.</w:t>
+            </w:r>
+          </w:p>
+          <w:p>
+            <w:pPr>
+              <w:spacing w:line="240" w:lineRule="auto"/>
+              <w:rPr>
+                <w:i w:val="1"/>
+                <w:color w:val="2e3d49"/>
+              </w:rPr>
+            </w:pPr>
+            <w:r>
+              <w:rPr>
+                <w:rtl w:val="0"/>
+              </w:rPr>
+            </w:r>
+          </w:p>
+          <w:p>
+            <w:pPr>
+              <w:spacing w:line="240" w:lineRule="auto"/>
+              <w:rPr>
+                <w:i w:val="1"/>
+                <w:color w:val="2e3d49"/>
+              </w:rPr>
+            </w:pPr>
+            <w:r>
+              <w:rPr>
+                <w:i w:val="1"/>
+                <w:color w:val="2e3d49"/>
+                <w:rtl w:val="0"/>
+              </w:rPr>
+              <w:t xml:space="preserve">As we have seen from the metrics test, the Intel GPU device is consistently second best.</w:t>
             </w:r>
           </w:p>
         </w:tc>
@@ -3854,7 +4166,7 @@
                     <pic:cNvPicPr preferRelativeResize="0"/>
                   </pic:nvPicPr>
                   <pic:blipFill>
-                    <a:blip r:embed="rId9"/>
+                    <a:blip r:embed="rId12"/>
                     <a:srcRect b="0" l="0" r="0" t="0"/>
                     <a:stretch>
                       <a:fillRect/>
@@ -3918,7 +4230,7 @@
           <wp:inline distB="114300" distT="114300" distL="114300" distR="114300">
             <wp:extent cx="4629150" cy="3190875"/>
             <wp:effectExtent b="0" l="0" r="0" t="0"/>
-            <wp:docPr id="3" name="image1.png"/>
+            <wp:docPr id="4" name="image1.png"/>
             <a:graphic>
               <a:graphicData uri="http://schemas.openxmlformats.org/drawingml/2006/picture">
                 <pic:pic>
@@ -3927,7 +4239,7 @@
                     <pic:cNvPicPr preferRelativeResize="0"/>
                   </pic:nvPicPr>
                   <pic:blipFill>
-                    <a:blip r:embed="rId9"/>
+                    <a:blip r:embed="rId12"/>
                     <a:srcRect b="0" l="0" r="0" t="0"/>
                     <a:stretch>
                       <a:fillRect/>
@@ -4004,7 +4316,7 @@
                     <pic:cNvPicPr preferRelativeResize="0"/>
                   </pic:nvPicPr>
                   <pic:blipFill>
-                    <a:blip r:embed="rId9"/>
+                    <a:blip r:embed="rId12"/>
                     <a:srcRect b="0" l="0" r="0" t="0"/>
                     <a:stretch>
                       <a:fillRect/>
@@ -4196,8 +4508,8 @@
       </w:r>
     </w:p>
     <w:sectPr>
-      <w:headerReference r:id="rId10" w:type="default"/>
-      <w:footerReference r:id="rId11" w:type="default"/>
+      <w:headerReference r:id="rId13" w:type="default"/>
+      <w:footerReference r:id="rId14" w:type="default"/>
       <w:pgSz w:h="15840" w:w="12240"/>
       <w:pgMar w:bottom="576" w:top="576" w:left="576" w:right="576" w:header="0" w:footer="720"/>
       <w:pgNumType w:start="0"/>
@@ -4515,11 +4827,237 @@
       </w:rPr>
     </w:lvl>
   </w:abstractNum>
+  <w:abstractNum w:abstractNumId="3">
+    <w:lvl w:ilvl="0">
+      <w:start w:val="1"/>
+      <w:numFmt w:val="decimal"/>
+      <w:lvlText w:val="%1."/>
+      <w:lvlJc w:val="left"/>
+      <w:pPr>
+        <w:ind w:left="720" w:hanging="360"/>
+      </w:pPr>
+      <w:rPr>
+        <w:u w:val="none"/>
+      </w:rPr>
+    </w:lvl>
+    <w:lvl w:ilvl="1">
+      <w:start w:val="1"/>
+      <w:numFmt w:val="lowerLetter"/>
+      <w:lvlText w:val="%2."/>
+      <w:lvlJc w:val="left"/>
+      <w:pPr>
+        <w:ind w:left="1440" w:hanging="360"/>
+      </w:pPr>
+      <w:rPr>
+        <w:u w:val="none"/>
+      </w:rPr>
+    </w:lvl>
+    <w:lvl w:ilvl="2">
+      <w:start w:val="1"/>
+      <w:numFmt w:val="lowerRoman"/>
+      <w:lvlText w:val="%3."/>
+      <w:lvlJc w:val="right"/>
+      <w:pPr>
+        <w:ind w:left="2160" w:hanging="360"/>
+      </w:pPr>
+      <w:rPr>
+        <w:u w:val="none"/>
+      </w:rPr>
+    </w:lvl>
+    <w:lvl w:ilvl="3">
+      <w:start w:val="1"/>
+      <w:numFmt w:val="decimal"/>
+      <w:lvlText w:val="%4."/>
+      <w:lvlJc w:val="left"/>
+      <w:pPr>
+        <w:ind w:left="2880" w:hanging="360"/>
+      </w:pPr>
+      <w:rPr>
+        <w:u w:val="none"/>
+      </w:rPr>
+    </w:lvl>
+    <w:lvl w:ilvl="4">
+      <w:start w:val="1"/>
+      <w:numFmt w:val="lowerLetter"/>
+      <w:lvlText w:val="%5."/>
+      <w:lvlJc w:val="left"/>
+      <w:pPr>
+        <w:ind w:left="3600" w:hanging="360"/>
+      </w:pPr>
+      <w:rPr>
+        <w:u w:val="none"/>
+      </w:rPr>
+    </w:lvl>
+    <w:lvl w:ilvl="5">
+      <w:start w:val="1"/>
+      <w:numFmt w:val="lowerRoman"/>
+      <w:lvlText w:val="%6."/>
+      <w:lvlJc w:val="right"/>
+      <w:pPr>
+        <w:ind w:left="4320" w:hanging="360"/>
+      </w:pPr>
+      <w:rPr>
+        <w:u w:val="none"/>
+      </w:rPr>
+    </w:lvl>
+    <w:lvl w:ilvl="6">
+      <w:start w:val="1"/>
+      <w:numFmt w:val="decimal"/>
+      <w:lvlText w:val="%7."/>
+      <w:lvlJc w:val="left"/>
+      <w:pPr>
+        <w:ind w:left="5040" w:hanging="360"/>
+      </w:pPr>
+      <w:rPr>
+        <w:u w:val="none"/>
+      </w:rPr>
+    </w:lvl>
+    <w:lvl w:ilvl="7">
+      <w:start w:val="1"/>
+      <w:numFmt w:val="lowerLetter"/>
+      <w:lvlText w:val="%8."/>
+      <w:lvlJc w:val="left"/>
+      <w:pPr>
+        <w:ind w:left="5760" w:hanging="360"/>
+      </w:pPr>
+      <w:rPr>
+        <w:u w:val="none"/>
+      </w:rPr>
+    </w:lvl>
+    <w:lvl w:ilvl="8">
+      <w:start w:val="1"/>
+      <w:numFmt w:val="lowerRoman"/>
+      <w:lvlText w:val="%9."/>
+      <w:lvlJc w:val="right"/>
+      <w:pPr>
+        <w:ind w:left="6480" w:hanging="360"/>
+      </w:pPr>
+      <w:rPr>
+        <w:u w:val="none"/>
+      </w:rPr>
+    </w:lvl>
+  </w:abstractNum>
+  <w:abstractNum w:abstractNumId="4">
+    <w:lvl w:ilvl="0">
+      <w:start w:val="1"/>
+      <w:numFmt w:val="decimal"/>
+      <w:lvlText w:val="%1."/>
+      <w:lvlJc w:val="left"/>
+      <w:pPr>
+        <w:ind w:left="720" w:hanging="360"/>
+      </w:pPr>
+      <w:rPr>
+        <w:u w:val="none"/>
+      </w:rPr>
+    </w:lvl>
+    <w:lvl w:ilvl="1">
+      <w:start w:val="1"/>
+      <w:numFmt w:val="lowerLetter"/>
+      <w:lvlText w:val="%2."/>
+      <w:lvlJc w:val="left"/>
+      <w:pPr>
+        <w:ind w:left="1440" w:hanging="360"/>
+      </w:pPr>
+      <w:rPr>
+        <w:u w:val="none"/>
+      </w:rPr>
+    </w:lvl>
+    <w:lvl w:ilvl="2">
+      <w:start w:val="1"/>
+      <w:numFmt w:val="lowerRoman"/>
+      <w:lvlText w:val="%3."/>
+      <w:lvlJc w:val="right"/>
+      <w:pPr>
+        <w:ind w:left="2160" w:hanging="360"/>
+      </w:pPr>
+      <w:rPr>
+        <w:u w:val="none"/>
+      </w:rPr>
+    </w:lvl>
+    <w:lvl w:ilvl="3">
+      <w:start w:val="1"/>
+      <w:numFmt w:val="decimal"/>
+      <w:lvlText w:val="%4."/>
+      <w:lvlJc w:val="left"/>
+      <w:pPr>
+        <w:ind w:left="2880" w:hanging="360"/>
+      </w:pPr>
+      <w:rPr>
+        <w:u w:val="none"/>
+      </w:rPr>
+    </w:lvl>
+    <w:lvl w:ilvl="4">
+      <w:start w:val="1"/>
+      <w:numFmt w:val="lowerLetter"/>
+      <w:lvlText w:val="%5."/>
+      <w:lvlJc w:val="left"/>
+      <w:pPr>
+        <w:ind w:left="3600" w:hanging="360"/>
+      </w:pPr>
+      <w:rPr>
+        <w:u w:val="none"/>
+      </w:rPr>
+    </w:lvl>
+    <w:lvl w:ilvl="5">
+      <w:start w:val="1"/>
+      <w:numFmt w:val="lowerRoman"/>
+      <w:lvlText w:val="%6."/>
+      <w:lvlJc w:val="right"/>
+      <w:pPr>
+        <w:ind w:left="4320" w:hanging="360"/>
+      </w:pPr>
+      <w:rPr>
+        <w:u w:val="none"/>
+      </w:rPr>
+    </w:lvl>
+    <w:lvl w:ilvl="6">
+      <w:start w:val="1"/>
+      <w:numFmt w:val="decimal"/>
+      <w:lvlText w:val="%7."/>
+      <w:lvlJc w:val="left"/>
+      <w:pPr>
+        <w:ind w:left="5040" w:hanging="360"/>
+      </w:pPr>
+      <w:rPr>
+        <w:u w:val="none"/>
+      </w:rPr>
+    </w:lvl>
+    <w:lvl w:ilvl="7">
+      <w:start w:val="1"/>
+      <w:numFmt w:val="lowerLetter"/>
+      <w:lvlText w:val="%8."/>
+      <w:lvlJc w:val="left"/>
+      <w:pPr>
+        <w:ind w:left="5760" w:hanging="360"/>
+      </w:pPr>
+      <w:rPr>
+        <w:u w:val="none"/>
+      </w:rPr>
+    </w:lvl>
+    <w:lvl w:ilvl="8">
+      <w:start w:val="1"/>
+      <w:numFmt w:val="lowerRoman"/>
+      <w:lvlText w:val="%9."/>
+      <w:lvlJc w:val="right"/>
+      <w:pPr>
+        <w:ind w:left="6480" w:hanging="360"/>
+      </w:pPr>
+      <w:rPr>
+        <w:u w:val="none"/>
+      </w:rPr>
+    </w:lvl>
+  </w:abstractNum>
   <w:num w:numId="1">
     <w:abstractNumId w:val="1"/>
   </w:num>
   <w:num w:numId="2">
     <w:abstractNumId w:val="2"/>
+  </w:num>
+  <w:num w:numId="3">
+    <w:abstractNumId w:val="3"/>
+  </w:num>
+  <w:num w:numId="4">
+    <w:abstractNumId w:val="4"/>
   </w:num>
 </w:numbering>
 </file>

</xml_diff>

<commit_message>
chore: Proposal Update for Transportation Scenario
after carrying out tests on the different intel device offerings, in the Transportation Scenario jupyter notebook, a final hardware recommendation has been done in the proposal word document.
</commit_message>
<xml_diff>
--- a/ProjectThree/choose-the-right-hardware-proposal-template.docx
+++ b/ProjectThree/choose-the-right-hardware-proposal-template.docx
@@ -972,12 +972,12 @@
           <wp:inline distB="114300" distT="114300" distL="114300" distR="114300">
             <wp:extent cx="3676650" cy="2533650"/>
             <wp:effectExtent b="0" l="0" r="0" t="0"/>
-            <wp:docPr id="2" name="image8.png"/>
+            <wp:docPr id="2" name="image7.png"/>
             <a:graphic>
               <a:graphicData uri="http://schemas.openxmlformats.org/drawingml/2006/picture">
                 <pic:pic>
                   <pic:nvPicPr>
-                    <pic:cNvPr id="0" name="image8.png"/>
+                    <pic:cNvPr id="0" name="image7.png"/>
                     <pic:cNvPicPr preferRelativeResize="0"/>
                   </pic:nvPicPr>
                   <pic:blipFill>
@@ -1248,12 +1248,12 @@
           <wp:inline distB="114300" distT="114300" distL="114300" distR="114300">
             <wp:extent cx="3676650" cy="2533650"/>
             <wp:effectExtent b="0" l="0" r="0" t="0"/>
-            <wp:docPr id="1" name="image7.png"/>
+            <wp:docPr id="1" name="image5.png"/>
             <a:graphic>
               <a:graphicData uri="http://schemas.openxmlformats.org/drawingml/2006/picture">
                 <pic:pic>
                   <pic:nvPicPr>
-                    <pic:cNvPr id="0" name="image7.png"/>
+                    <pic:cNvPr id="0" name="image5.png"/>
                     <pic:cNvPicPr preferRelativeResize="0"/>
                   </pic:nvPicPr>
                   <pic:blipFill>
@@ -2615,12 +2615,12 @@
           <wp:inline distB="114300" distT="114300" distL="114300" distR="114300">
             <wp:extent cx="3676650" cy="2533650"/>
             <wp:effectExtent b="0" l="0" r="0" t="0"/>
-            <wp:docPr id="5" name="image4.png"/>
+            <wp:docPr id="6" name="image2.png"/>
             <a:graphic>
               <a:graphicData uri="http://schemas.openxmlformats.org/drawingml/2006/picture">
                 <pic:pic>
                   <pic:nvPicPr>
-                    <pic:cNvPr id="0" name="image4.png"/>
+                    <pic:cNvPr id="0" name="image2.png"/>
                     <pic:cNvPicPr preferRelativeResize="0"/>
                   </pic:nvPicPr>
                   <pic:blipFill>
@@ -2720,12 +2720,12 @@
           <wp:inline distB="114300" distT="114300" distL="114300" distR="114300">
             <wp:extent cx="3676650" cy="2533650"/>
             <wp:effectExtent b="0" l="0" r="0" t="0"/>
-            <wp:docPr id="3" name="image5.png"/>
+            <wp:docPr id="3" name="image1.png"/>
             <a:graphic>
               <a:graphicData uri="http://schemas.openxmlformats.org/drawingml/2006/picture">
                 <pic:pic>
                   <pic:nvPicPr>
-                    <pic:cNvPr id="0" name="image5.png"/>
+                    <pic:cNvPr id="0" name="image1.png"/>
                     <pic:cNvPicPr preferRelativeResize="0"/>
                   </pic:nvPicPr>
                   <pic:blipFill>
@@ -2794,12 +2794,12 @@
           <wp:inline distB="114300" distT="114300" distL="114300" distR="114300">
             <wp:extent cx="3676650" cy="2533650"/>
             <wp:effectExtent b="0" l="0" r="0" t="0"/>
-            <wp:docPr id="7" name="image3.png"/>
+            <wp:docPr id="7" name="image4.png"/>
             <a:graphic>
               <a:graphicData uri="http://schemas.openxmlformats.org/drawingml/2006/picture">
                 <pic:pic>
                   <pic:nvPicPr>
-                    <pic:cNvPr id="0" name="image3.png"/>
+                    <pic:cNvPr id="0" name="image4.png"/>
                     <pic:cNvPicPr preferRelativeResize="0"/>
                   </pic:nvPicPr>
                   <pic:blipFill>
@@ -4020,7 +4020,7 @@
                 <w:color w:val="2e3d49"/>
                 <w:rtl w:val="0"/>
               </w:rPr>
-              <w:t xml:space="preserve">[TODO: Type your answer here]</w:t>
+              <w:t xml:space="preserve">4</w:t>
             </w:r>
             <w:r>
               <w:rPr>
@@ -4092,7 +4092,7 @@
                 <w:color w:val="2e3d49"/>
                 <w:rtl w:val="0"/>
               </w:rPr>
-              <w:t xml:space="preserve">[TODO: Type your answer here—choose from ]</w:t>
+              <w:t xml:space="preserve">FP16</w:t>
             </w:r>
             <w:r>
               <w:rPr>
@@ -4141,8 +4141,26 @@
     </w:p>
     <w:p>
       <w:pPr>
-        <w:spacing w:line="240" w:lineRule="auto"/>
-        <w:jc w:val="center"/>
+        <w:rPr/>
+      </w:pPr>
+      <w:r>
+        <w:rPr>
+          <w:rtl w:val="0"/>
+        </w:rPr>
+      </w:r>
+    </w:p>
+    <w:p>
+      <w:pPr>
+        <w:rPr/>
+      </w:pPr>
+      <w:r>
+        <w:rPr>
+          <w:rtl w:val="0"/>
+        </w:rPr>
+      </w:r>
+    </w:p>
+    <w:p>
+      <w:pPr>
         <w:rPr>
           <w:i w:val="1"/>
           <w:color w:val="2e3d49"/>
@@ -4150,19 +4168,24 @@
       </w:pPr>
       <w:r>
         <w:rPr>
-          <w:i w:val="1"/>
-          <w:color w:val="2e3d49"/>
-        </w:rPr>
+          <w:rtl w:val="0"/>
+        </w:rPr>
+        <w:tab/>
+        <w:tab/>
+        <w:tab/>
+      </w:r>
+      <w:r>
+        <w:rPr/>
         <w:drawing>
           <wp:inline distB="114300" distT="114300" distL="114300" distR="114300">
-            <wp:extent cx="4629150" cy="3190875"/>
+            <wp:extent cx="3676650" cy="2533650"/>
             <wp:effectExtent b="0" l="0" r="0" t="0"/>
-            <wp:docPr id="8" name="image1.png"/>
+            <wp:docPr id="8" name="image10.png"/>
             <a:graphic>
               <a:graphicData uri="http://schemas.openxmlformats.org/drawingml/2006/picture">
                 <pic:pic>
                   <pic:nvPicPr>
-                    <pic:cNvPr id="0" name="image1.png"/>
+                    <pic:cNvPr id="0" name="image10.png"/>
                     <pic:cNvPicPr preferRelativeResize="0"/>
                   </pic:nvPicPr>
                   <pic:blipFill>
@@ -4175,7 +4198,7 @@
                   <pic:spPr>
                     <a:xfrm>
                       <a:off x="0" y="0"/>
-                      <a:ext cx="4629150" cy="3190875"/>
+                      <a:ext cx="3676650" cy="2533650"/>
                     </a:xfrm>
                     <a:prstGeom prst="rect"/>
                     <a:ln/>
@@ -4214,32 +4237,49 @@
     </w:p>
     <w:p>
       <w:pPr>
-        <w:spacing w:line="240" w:lineRule="auto"/>
+        <w:spacing w:after="200" w:line="240" w:lineRule="auto"/>
         <w:jc w:val="center"/>
         <w:rPr>
+          <w:b w:val="1"/>
           <w:i w:val="1"/>
           <w:color w:val="2e3d49"/>
         </w:rPr>
       </w:pPr>
       <w:r>
         <w:rPr>
+          <w:rtl w:val="0"/>
+        </w:rPr>
+      </w:r>
+    </w:p>
+    <w:p>
+      <w:pPr>
+        <w:spacing w:after="200" w:line="240" w:lineRule="auto"/>
+        <w:jc w:val="center"/>
+        <w:rPr>
           <w:i w:val="1"/>
           <w:color w:val="2e3d49"/>
         </w:rPr>
+      </w:pPr>
+      <w:r>
+        <w:rPr>
+          <w:b w:val="1"/>
+          <w:i w:val="1"/>
+          <w:color w:val="2e3d49"/>
+        </w:rPr>
         <w:drawing>
           <wp:inline distB="114300" distT="114300" distL="114300" distR="114300">
-            <wp:extent cx="4629150" cy="3190875"/>
+            <wp:extent cx="3676650" cy="2533650"/>
             <wp:effectExtent b="0" l="0" r="0" t="0"/>
-            <wp:docPr id="4" name="image1.png"/>
+            <wp:docPr id="5" name="image9.png"/>
             <a:graphic>
               <a:graphicData uri="http://schemas.openxmlformats.org/drawingml/2006/picture">
                 <pic:pic>
                   <pic:nvPicPr>
-                    <pic:cNvPr id="0" name="image1.png"/>
+                    <pic:cNvPr id="0" name="image9.png"/>
                     <pic:cNvPicPr preferRelativeResize="0"/>
                   </pic:nvPicPr>
                   <pic:blipFill>
-                    <a:blip r:embed="rId12"/>
+                    <a:blip r:embed="rId13"/>
                     <a:srcRect b="0" l="0" r="0" t="0"/>
                     <a:stretch>
                       <a:fillRect/>
@@ -4248,7 +4288,7 @@
                   <pic:spPr>
                     <a:xfrm>
                       <a:off x="0" y="0"/>
-                      <a:ext cx="4629150" cy="3190875"/>
+                      <a:ext cx="3676650" cy="2533650"/>
                     </a:xfrm>
                     <a:prstGeom prst="rect"/>
                     <a:ln/>
@@ -4300,23 +4340,38 @@
       </w:pPr>
       <w:r>
         <w:rPr>
+          <w:rtl w:val="0"/>
+        </w:rPr>
+      </w:r>
+    </w:p>
+    <w:p>
+      <w:pPr>
+        <w:spacing w:line="240" w:lineRule="auto"/>
+        <w:jc w:val="center"/>
+        <w:rPr>
           <w:i w:val="1"/>
           <w:color w:val="2e3d49"/>
         </w:rPr>
+      </w:pPr>
+      <w:r>
+        <w:rPr>
+          <w:i w:val="1"/>
+          <w:color w:val="2e3d49"/>
+        </w:rPr>
         <w:drawing>
           <wp:inline distB="114300" distT="114300" distL="114300" distR="114300">
-            <wp:extent cx="4629150" cy="3190875"/>
+            <wp:extent cx="3676650" cy="2533650"/>
             <wp:effectExtent b="0" l="0" r="0" t="0"/>
-            <wp:docPr id="6" name="image1.png"/>
+            <wp:docPr id="4" name="image8.png"/>
             <a:graphic>
               <a:graphicData uri="http://schemas.openxmlformats.org/drawingml/2006/picture">
                 <pic:pic>
                   <pic:nvPicPr>
-                    <pic:cNvPr id="0" name="image1.png"/>
+                    <pic:cNvPr id="0" name="image8.png"/>
                     <pic:cNvPicPr preferRelativeResize="0"/>
                   </pic:nvPicPr>
                   <pic:blipFill>
-                    <a:blip r:embed="rId12"/>
+                    <a:blip r:embed="rId14"/>
                     <a:srcRect b="0" l="0" r="0" t="0"/>
                     <a:stretch>
                       <a:fillRect/>
@@ -4325,7 +4380,7 @@
                   <pic:spPr>
                     <a:xfrm>
                       <a:off x="0" y="0"/>
-                      <a:ext cx="4629150" cy="3190875"/>
+                      <a:ext cx="3676650" cy="2533650"/>
                     </a:xfrm>
                     <a:prstGeom prst="rect"/>
                     <a:ln/>
@@ -4478,17 +4533,306 @@
             <w:pPr>
               <w:spacing w:line="240" w:lineRule="auto"/>
               <w:rPr>
-                <w:i w:val="1"/>
-                <w:color w:val="2e3d49"/>
-              </w:rPr>
-            </w:pPr>
-            <w:r>
-              <w:rPr>
-                <w:i w:val="1"/>
-                <w:color w:val="2e3d49"/>
-                <w:rtl w:val="0"/>
-              </w:rPr>
-              <w:t xml:space="preserve">[TODO: Type your answer here]</w:t>
+                <w:b w:val="1"/>
+                <w:i w:val="1"/>
+                <w:color w:val="2e3d49"/>
+              </w:rPr>
+            </w:pPr>
+            <w:r>
+              <w:rPr>
+                <w:b w:val="1"/>
+                <w:i w:val="1"/>
+                <w:color w:val="2e3d49"/>
+                <w:rtl w:val="0"/>
+              </w:rPr>
+              <w:t xml:space="preserve">Recommendation: CPU, IGPU and VPU</w:t>
+            </w:r>
+          </w:p>
+          <w:p>
+            <w:pPr>
+              <w:spacing w:line="240" w:lineRule="auto"/>
+              <w:rPr>
+                <w:i w:val="1"/>
+                <w:color w:val="2e3d49"/>
+              </w:rPr>
+            </w:pPr>
+            <w:r>
+              <w:rPr>
+                <w:i w:val="1"/>
+                <w:color w:val="2e3d49"/>
+                <w:rtl w:val="0"/>
+              </w:rPr>
+              <w:t xml:space="preserve">Ms. Leah  requirements included;</w:t>
+            </w:r>
+          </w:p>
+          <w:p>
+            <w:pPr>
+              <w:spacing w:line="240" w:lineRule="auto"/>
+              <w:rPr>
+                <w:i w:val="1"/>
+                <w:color w:val="2e3d49"/>
+              </w:rPr>
+            </w:pPr>
+            <w:r>
+              <w:rPr>
+                <w:rtl w:val="0"/>
+              </w:rPr>
+            </w:r>
+          </w:p>
+          <w:p>
+            <w:pPr>
+              <w:numPr>
+                <w:ilvl w:val="0"/>
+                <w:numId w:val="5"/>
+              </w:numPr>
+              <w:spacing w:line="240" w:lineRule="auto"/>
+              <w:ind w:left="720" w:hanging="360"/>
+              <w:rPr>
+                <w:i w:val="1"/>
+                <w:color w:val="2e3d49"/>
+                <w:u w:val="none"/>
+              </w:rPr>
+            </w:pPr>
+            <w:r>
+              <w:rPr>
+                <w:i w:val="1"/>
+                <w:color w:val="2e3d49"/>
+                <w:rtl w:val="0"/>
+              </w:rPr>
+              <w:t xml:space="preserve">The client is using CPUs to process footage, and no significant processing power is available to run inference. The system in use needs an upgrade</w:t>
+            </w:r>
+          </w:p>
+          <w:p>
+            <w:pPr>
+              <w:numPr>
+                <w:ilvl w:val="0"/>
+                <w:numId w:val="5"/>
+              </w:numPr>
+              <w:spacing w:line="240" w:lineRule="auto"/>
+              <w:ind w:left="720" w:hanging="360"/>
+              <w:rPr>
+                <w:i w:val="1"/>
+                <w:color w:val="2e3d49"/>
+                <w:u w:val="none"/>
+              </w:rPr>
+            </w:pPr>
+            <w:r>
+              <w:rPr>
+                <w:i w:val="1"/>
+                <w:color w:val="2e3d49"/>
+                <w:rtl w:val="0"/>
+              </w:rPr>
+              <w:t xml:space="preserve">The client has a budget of $300/machine and would like to save on hardware requirements.</w:t>
+            </w:r>
+          </w:p>
+          <w:p>
+            <w:pPr>
+              <w:numPr>
+                <w:ilvl w:val="0"/>
+                <w:numId w:val="5"/>
+              </w:numPr>
+              <w:spacing w:line="240" w:lineRule="auto"/>
+              <w:ind w:left="720" w:hanging="360"/>
+              <w:rPr>
+                <w:i w:val="1"/>
+                <w:color w:val="2e3d49"/>
+                <w:u w:val="none"/>
+              </w:rPr>
+            </w:pPr>
+            <w:r>
+              <w:rPr>
+                <w:i w:val="1"/>
+                <w:color w:val="2e3d49"/>
+                <w:rtl w:val="0"/>
+              </w:rPr>
+              <w:t xml:space="preserve">The client would like to save on future power requirements</w:t>
+            </w:r>
+          </w:p>
+          <w:p>
+            <w:pPr>
+              <w:spacing w:line="240" w:lineRule="auto"/>
+              <w:rPr>
+                <w:i w:val="1"/>
+                <w:color w:val="2e3d49"/>
+              </w:rPr>
+            </w:pPr>
+            <w:r>
+              <w:rPr>
+                <w:rtl w:val="0"/>
+              </w:rPr>
+            </w:r>
+          </w:p>
+          <w:p>
+            <w:pPr>
+              <w:spacing w:line="240" w:lineRule="auto"/>
+              <w:rPr>
+                <w:i w:val="1"/>
+                <w:color w:val="2e3d49"/>
+              </w:rPr>
+            </w:pPr>
+            <w:r>
+              <w:rPr>
+                <w:i w:val="1"/>
+                <w:color w:val="2e3d49"/>
+                <w:rtl w:val="0"/>
+              </w:rPr>
+              <w:t xml:space="preserve">This meant that the pre-existing hardware needed an upgrade but within the budget of $300/machine. The first proposal was an Intel VPU Device and has been tested as follows:</w:t>
+            </w:r>
+          </w:p>
+          <w:p>
+            <w:pPr>
+              <w:spacing w:line="240" w:lineRule="auto"/>
+              <w:rPr>
+                <w:i w:val="1"/>
+                <w:color w:val="2e3d49"/>
+              </w:rPr>
+            </w:pPr>
+            <w:r>
+              <w:rPr>
+                <w:rtl w:val="0"/>
+              </w:rPr>
+            </w:r>
+          </w:p>
+          <w:p>
+            <w:pPr>
+              <w:numPr>
+                <w:ilvl w:val="0"/>
+                <w:numId w:val="3"/>
+              </w:numPr>
+              <w:spacing w:line="240" w:lineRule="auto"/>
+              <w:ind w:left="720" w:hanging="360"/>
+              <w:rPr>
+                <w:i w:val="1"/>
+                <w:color w:val="2e3d49"/>
+              </w:rPr>
+            </w:pPr>
+            <w:r>
+              <w:rPr>
+                <w:i w:val="1"/>
+                <w:color w:val="2e3d49"/>
+                <w:rtl w:val="0"/>
+              </w:rPr>
+              <w:t xml:space="preserve">Model load time (seconds): the Intel VPU device (approx 3 seconds of load time) ranks the second best in the evaluation of this metric..</w:t>
+            </w:r>
+          </w:p>
+          <w:p>
+            <w:pPr>
+              <w:numPr>
+                <w:ilvl w:val="0"/>
+                <w:numId w:val="3"/>
+              </w:numPr>
+              <w:spacing w:line="240" w:lineRule="auto"/>
+              <w:ind w:left="720" w:hanging="360"/>
+              <w:rPr>
+                <w:i w:val="1"/>
+                <w:color w:val="2e3d49"/>
+              </w:rPr>
+            </w:pPr>
+            <w:r>
+              <w:rPr>
+                <w:i w:val="1"/>
+                <w:color w:val="2e3d49"/>
+                <w:rtl w:val="0"/>
+              </w:rPr>
+              <w:t xml:space="preserve">Total Inference time (seconds): the Intel FPGA device took the least amount of time to perform inference among all the tested devices, followed by the Intel GPU device. The Intel VPU device was a distant among the four Intel device offerings taking the longest to perform inference.</w:t>
+            </w:r>
+          </w:p>
+          <w:p>
+            <w:pPr>
+              <w:numPr>
+                <w:ilvl w:val="0"/>
+                <w:numId w:val="3"/>
+              </w:numPr>
+              <w:spacing w:line="240" w:lineRule="auto"/>
+              <w:ind w:left="720" w:hanging="360"/>
+              <w:rPr>
+                <w:i w:val="1"/>
+                <w:color w:val="2e3d49"/>
+              </w:rPr>
+            </w:pPr>
+            <w:r>
+              <w:rPr>
+                <w:i w:val="1"/>
+                <w:color w:val="2e3d49"/>
+                <w:rtl w:val="0"/>
+              </w:rPr>
+              <w:t xml:space="preserve">Frames Per Second (fps): the FPGA device had a higher count of frames per second (approx 30 fps) than any other device tested, followed closely by both the Intel GPU device and the Intel CPU devices. The Intel VPU device was a distant last having the least FPS.</w:t>
+            </w:r>
+          </w:p>
+          <w:p>
+            <w:pPr>
+              <w:spacing w:line="240" w:lineRule="auto"/>
+              <w:rPr>
+                <w:i w:val="1"/>
+                <w:color w:val="2e3d49"/>
+              </w:rPr>
+            </w:pPr>
+            <w:r>
+              <w:rPr>
+                <w:rtl w:val="0"/>
+              </w:rPr>
+            </w:r>
+          </w:p>
+          <w:p>
+            <w:pPr>
+              <w:spacing w:line="240" w:lineRule="auto"/>
+              <w:rPr>
+                <w:i w:val="1"/>
+                <w:color w:val="2e3d49"/>
+              </w:rPr>
+            </w:pPr>
+            <w:r>
+              <w:rPr>
+                <w:i w:val="1"/>
+                <w:color w:val="2e3d49"/>
+                <w:rtl w:val="0"/>
+              </w:rPr>
+              <w:t xml:space="preserve">The Intel VPU device is not the best recommendation for the transportation scenario as seen by the test results. However, combining it with Intel CPU and Intel GPU devices makes the Intel VPU a more worthy choice</w:t>
+            </w:r>
+          </w:p>
+          <w:p>
+            <w:pPr>
+              <w:spacing w:line="240" w:lineRule="auto"/>
+              <w:rPr>
+                <w:i w:val="1"/>
+                <w:color w:val="2e3d49"/>
+              </w:rPr>
+            </w:pPr>
+            <w:r>
+              <w:rPr>
+                <w:rtl w:val="0"/>
+              </w:rPr>
+            </w:r>
+          </w:p>
+          <w:p>
+            <w:pPr>
+              <w:spacing w:line="240" w:lineRule="auto"/>
+              <w:rPr>
+                <w:i w:val="1"/>
+                <w:color w:val="2e3d49"/>
+              </w:rPr>
+            </w:pPr>
+            <w:r>
+              <w:rPr>
+                <w:i w:val="1"/>
+                <w:color w:val="2e3d49"/>
+                <w:rtl w:val="0"/>
+              </w:rPr>
+              <w:t xml:space="preserve">As we have seen from the metrics test, the Intel GPU device is consistently second best.</w:t>
+            </w:r>
+          </w:p>
+          <w:p>
+            <w:pPr>
+              <w:spacing w:line="240" w:lineRule="auto"/>
+              <w:rPr>
+                <w:i w:val="1"/>
+                <w:color w:val="2e3d49"/>
+              </w:rPr>
+            </w:pPr>
+            <w:r>
+              <w:rPr>
+                <w:rtl w:val="0"/>
+              </w:rPr>
             </w:r>
           </w:p>
         </w:tc>
@@ -4508,8 +4852,8 @@
       </w:r>
     </w:p>
     <w:sectPr>
-      <w:headerReference r:id="rId13" w:type="default"/>
-      <w:footerReference r:id="rId14" w:type="default"/>
+      <w:headerReference r:id="rId15" w:type="default"/>
+      <w:footerReference r:id="rId16" w:type="default"/>
       <w:pgSz w:h="15840" w:w="12240"/>
       <w:pgMar w:bottom="576" w:top="576" w:left="576" w:right="576" w:header="0" w:footer="720"/>
       <w:pgNumType w:start="0"/>
@@ -4539,12 +4883,12 @@
         <wp:inline distB="114300" distT="114300" distL="114300" distR="114300">
           <wp:extent cx="1547813" cy="609093"/>
           <wp:effectExtent b="0" l="0" r="0" t="0"/>
-          <wp:docPr descr="120-white.png" id="10" name="image2.png"/>
+          <wp:docPr descr="120-white.png" id="10" name="image3.png"/>
           <a:graphic>
             <a:graphicData uri="http://schemas.openxmlformats.org/drawingml/2006/picture">
               <pic:pic>
                 <pic:nvPicPr>
-                  <pic:cNvPr descr="120-white.png" id="0" name="image2.png"/>
+                  <pic:cNvPr descr="120-white.png" id="0" name="image3.png"/>
                   <pic:cNvPicPr preferRelativeResize="0"/>
                 </pic:nvPicPr>
                 <pic:blipFill>
@@ -5047,6 +5391,116 @@
       </w:rPr>
     </w:lvl>
   </w:abstractNum>
+  <w:abstractNum w:abstractNumId="5">
+    <w:lvl w:ilvl="0">
+      <w:start w:val="1"/>
+      <w:numFmt w:val="decimal"/>
+      <w:lvlText w:val="%1."/>
+      <w:lvlJc w:val="left"/>
+      <w:pPr>
+        <w:ind w:left="720" w:hanging="360"/>
+      </w:pPr>
+      <w:rPr>
+        <w:u w:val="none"/>
+      </w:rPr>
+    </w:lvl>
+    <w:lvl w:ilvl="1">
+      <w:start w:val="1"/>
+      <w:numFmt w:val="lowerLetter"/>
+      <w:lvlText w:val="%2."/>
+      <w:lvlJc w:val="left"/>
+      <w:pPr>
+        <w:ind w:left="1440" w:hanging="360"/>
+      </w:pPr>
+      <w:rPr>
+        <w:u w:val="none"/>
+      </w:rPr>
+    </w:lvl>
+    <w:lvl w:ilvl="2">
+      <w:start w:val="1"/>
+      <w:numFmt w:val="lowerRoman"/>
+      <w:lvlText w:val="%3."/>
+      <w:lvlJc w:val="right"/>
+      <w:pPr>
+        <w:ind w:left="2160" w:hanging="360"/>
+      </w:pPr>
+      <w:rPr>
+        <w:u w:val="none"/>
+      </w:rPr>
+    </w:lvl>
+    <w:lvl w:ilvl="3">
+      <w:start w:val="1"/>
+      <w:numFmt w:val="decimal"/>
+      <w:lvlText w:val="%4."/>
+      <w:lvlJc w:val="left"/>
+      <w:pPr>
+        <w:ind w:left="2880" w:hanging="360"/>
+      </w:pPr>
+      <w:rPr>
+        <w:u w:val="none"/>
+      </w:rPr>
+    </w:lvl>
+    <w:lvl w:ilvl="4">
+      <w:start w:val="1"/>
+      <w:numFmt w:val="lowerLetter"/>
+      <w:lvlText w:val="%5."/>
+      <w:lvlJc w:val="left"/>
+      <w:pPr>
+        <w:ind w:left="3600" w:hanging="360"/>
+      </w:pPr>
+      <w:rPr>
+        <w:u w:val="none"/>
+      </w:rPr>
+    </w:lvl>
+    <w:lvl w:ilvl="5">
+      <w:start w:val="1"/>
+      <w:numFmt w:val="lowerRoman"/>
+      <w:lvlText w:val="%6."/>
+      <w:lvlJc w:val="right"/>
+      <w:pPr>
+        <w:ind w:left="4320" w:hanging="360"/>
+      </w:pPr>
+      <w:rPr>
+        <w:u w:val="none"/>
+      </w:rPr>
+    </w:lvl>
+    <w:lvl w:ilvl="6">
+      <w:start w:val="1"/>
+      <w:numFmt w:val="decimal"/>
+      <w:lvlText w:val="%7."/>
+      <w:lvlJc w:val="left"/>
+      <w:pPr>
+        <w:ind w:left="5040" w:hanging="360"/>
+      </w:pPr>
+      <w:rPr>
+        <w:u w:val="none"/>
+      </w:rPr>
+    </w:lvl>
+    <w:lvl w:ilvl="7">
+      <w:start w:val="1"/>
+      <w:numFmt w:val="lowerLetter"/>
+      <w:lvlText w:val="%8."/>
+      <w:lvlJc w:val="left"/>
+      <w:pPr>
+        <w:ind w:left="5760" w:hanging="360"/>
+      </w:pPr>
+      <w:rPr>
+        <w:u w:val="none"/>
+      </w:rPr>
+    </w:lvl>
+    <w:lvl w:ilvl="8">
+      <w:start w:val="1"/>
+      <w:numFmt w:val="lowerRoman"/>
+      <w:lvlText w:val="%9."/>
+      <w:lvlJc w:val="right"/>
+      <w:pPr>
+        <w:ind w:left="6480" w:hanging="360"/>
+      </w:pPr>
+      <w:rPr>
+        <w:u w:val="none"/>
+      </w:rPr>
+    </w:lvl>
+  </w:abstractNum>
   <w:num w:numId="1">
     <w:abstractNumId w:val="1"/>
   </w:num>
@@ -5058,6 +5512,9 @@
   </w:num>
   <w:num w:numId="4">
     <w:abstractNumId w:val="4"/>
+  </w:num>
+  <w:num w:numId="5">
+    <w:abstractNumId w:val="5"/>
   </w:num>
 </w:numbering>
 </file>

</xml_diff>